<commit_message>
Made changes to reports following Rog's comments
</commit_message>
<xml_diff>
--- a/report/ANMN_ReportTemplates_v2.0.docx
+++ b/report/ANMN_ReportTemplates_v2.0.docx
@@ -7250,6 +7250,7 @@
         <w:pStyle w:val="Heading1"/>
       </w:pPr>
       <w:r>
+        <w:lastRenderedPageBreak/>
         <w:t xml:space="preserve">2. </w:t>
       </w:r>
       <w:r>
@@ -8923,6 +8924,7 @@
         <w:rPr>
           <w:b/>
         </w:rPr>
+        <w:lastRenderedPageBreak/>
         <w:t>‘End’</w:t>
       </w:r>
       <w:r>
@@ -10301,6 +10303,7 @@
         <w:rPr>
           <w:u w:val="single"/>
         </w:rPr>
+        <w:lastRenderedPageBreak/>
         <w:t>Footnote:</w:t>
       </w:r>
       <w:r>
@@ -11358,6 +11361,7 @@
         <w:rPr>
           <w:u w:val="single"/>
         </w:rPr>
+        <w:lastRenderedPageBreak/>
         <w:t>Data sorting options:</w:t>
       </w:r>
       <w:r>
@@ -12358,6 +12362,7 @@
                 <w:b/>
                 <w:szCs w:val="24"/>
               </w:rPr>
+              <w:lastRenderedPageBreak/>
               <w:t>Schema</w:t>
             </w:r>
           </w:p>
@@ -13220,6 +13225,7 @@
         <w:pStyle w:val="Heading2"/>
       </w:pPr>
       <w:r>
+        <w:lastRenderedPageBreak/>
         <w:t>2.6</w:t>
       </w:r>
       <w:r>
@@ -13922,7 +13928,14 @@
               <w:rPr>
                 <w:b/>
               </w:rPr>
-              <w:t>deployment_code</w:t>
+              <w:t>deployment_cod</w:t>
+            </w:r>
+            <w:r>
+              <w:rPr>
+                <w:b/>
+              </w:rPr>
+              <w:lastRenderedPageBreak/>
+              <w:t>e</w:t>
             </w:r>
           </w:p>
         </w:tc>
@@ -13942,7 +13955,15 @@
               <w:rPr>
                 <w:b/>
               </w:rPr>
-              <w:t>no_fv00</w:t>
+              <w:lastRenderedPageBreak/>
+              <w:t>no_fv0</w:t>
+            </w:r>
+            <w:r>
+              <w:rPr>
+                <w:b/>
+              </w:rPr>
+              <w:lastRenderedPageBreak/>
+              <w:t>0</w:t>
             </w:r>
           </w:p>
         </w:tc>
@@ -13962,7 +13983,15 @@
               <w:rPr>
                 <w:b/>
               </w:rPr>
-              <w:t>no_fv01</w:t>
+              <w:lastRenderedPageBreak/>
+              <w:t>no_fv0</w:t>
+            </w:r>
+            <w:r>
+              <w:rPr>
+                <w:b/>
+              </w:rPr>
+              <w:lastRenderedPageBreak/>
+              <w:t>1</w:t>
             </w:r>
           </w:p>
         </w:tc>
@@ -13982,7 +14011,15 @@
               <w:rPr>
                 <w:b/>
               </w:rPr>
-              <w:t>start_date</w:t>
+              <w:lastRenderedPageBreak/>
+              <w:t>start_dat</w:t>
+            </w:r>
+            <w:r>
+              <w:rPr>
+                <w:b/>
+              </w:rPr>
+              <w:lastRenderedPageBreak/>
+              <w:t>e</w:t>
             </w:r>
           </w:p>
         </w:tc>
@@ -14007,7 +14044,15 @@
               <w:rPr>
                 <w:b/>
               </w:rPr>
-              <w:t>end_date</w:t>
+              <w:lastRenderedPageBreak/>
+              <w:t>end_dat</w:t>
+            </w:r>
+            <w:r>
+              <w:rPr>
+                <w:b/>
+              </w:rPr>
+              <w:lastRenderedPageBreak/>
+              <w:t>e</w:t>
             </w:r>
           </w:p>
         </w:tc>
@@ -14032,7 +14077,15 @@
               <w:rPr>
                 <w:b/>
               </w:rPr>
-              <w:t>coverage_duration</w:t>
+              <w:lastRenderedPageBreak/>
+              <w:t>coverage_duratio</w:t>
+            </w:r>
+            <w:r>
+              <w:rPr>
+                <w:b/>
+              </w:rPr>
+              <w:lastRenderedPageBreak/>
+              <w:t>n</w:t>
             </w:r>
           </w:p>
         </w:tc>
@@ -14057,7 +14110,15 @@
               <w:rPr>
                 <w:b/>
               </w:rPr>
-              <w:t>data_coverage</w:t>
+              <w:lastRenderedPageBreak/>
+              <w:t>data_coverag</w:t>
+            </w:r>
+            <w:r>
+              <w:rPr>
+                <w:b/>
+              </w:rPr>
+              <w:lastRenderedPageBreak/>
+              <w:t>e</w:t>
             </w:r>
           </w:p>
         </w:tc>
@@ -14076,6 +14137,7 @@
               <w:jc w:val="center"/>
             </w:pPr>
             <w:r>
+              <w:lastRenderedPageBreak/>
               <w:t>Deployment code</w:t>
             </w:r>
           </w:p>
@@ -14329,6 +14391,7 @@
         <w:pStyle w:val="Heading1"/>
       </w:pPr>
       <w:r>
+        <w:lastRenderedPageBreak/>
         <w:t>3. ANMN Passive Acoustic</w:t>
       </w:r>
       <w:r>
@@ -15307,6 +15370,7 @@
         <w:rPr>
           <w:b/>
         </w:rPr>
+        <w:lastRenderedPageBreak/>
         <w:t>‘</w:t>
       </w:r>
       <w:r>
@@ -16358,6 +16422,7 @@
         <w:rPr>
           <w:b/>
         </w:rPr>
+        <w:lastRenderedPageBreak/>
         <w:t>‘Good clock sync data’</w:t>
       </w:r>
       <w:r>
@@ -17601,6 +17666,7 @@
             </w:rPr>
           </w:rPrChange>
         </w:rPr>
+        <w:lastRenderedPageBreak/>
         <w:t xml:space="preserve">Filters: </w:t>
       </w:r>
       <w:r>
@@ -20269,6 +20335,7 @@
         <w:pStyle w:val="Heading1"/>
       </w:pPr>
       <w:r>
+        <w:lastRenderedPageBreak/>
         <w:t>4. ANMN NRS Bio</w:t>
       </w:r>
       <w:r>
@@ -21760,7 +21827,11 @@
         <w:t xml:space="preserve"> </w:t>
       </w:r>
       <w:r>
-        <w:t>we have valid data for some, but not all, of the samples obtained</w:t>
+        <w:t xml:space="preserve">we have valid data for </w:t>
+      </w:r>
+      <w:r>
+        <w:lastRenderedPageBreak/>
+        <w:t>some, but not all, of the samples obtained</w:t>
       </w:r>
       <w:r>
         <w:t>.</w:t>
@@ -23238,6 +23309,7 @@
           <w:rPr>
             <w:b/>
           </w:rPr>
+          <w:lastRenderedPageBreak/>
           <w:t>‘Phytoplankton’</w:t>
         </w:r>
         <w:r>
@@ -23541,23 +23613,23 @@
         <w:gridCol w:w="1390"/>
         <w:tblGridChange w:id="634">
           <w:tblGrid>
-            <w:gridCol w:w="352"/>
-            <w:gridCol w:w="161"/>
-            <w:gridCol w:w="352"/>
-            <w:gridCol w:w="847"/>
-            <w:gridCol w:w="352"/>
-            <w:gridCol w:w="765"/>
-            <w:gridCol w:w="352"/>
-            <w:gridCol w:w="937"/>
-            <w:gridCol w:w="352"/>
-            <w:gridCol w:w="1051"/>
-            <w:gridCol w:w="352"/>
-            <w:gridCol w:w="965"/>
-            <w:gridCol w:w="352"/>
-            <w:gridCol w:w="838"/>
-            <w:gridCol w:w="352"/>
-            <w:gridCol w:w="1038"/>
-            <w:gridCol w:w="352"/>
+            <w:gridCol w:w="513"/>
+            <w:gridCol w:w="15"/>
+            <w:gridCol w:w="513"/>
+            <w:gridCol w:w="671"/>
+            <w:gridCol w:w="528"/>
+            <w:gridCol w:w="589"/>
+            <w:gridCol w:w="528"/>
+            <w:gridCol w:w="761"/>
+            <w:gridCol w:w="528"/>
+            <w:gridCol w:w="875"/>
+            <w:gridCol w:w="528"/>
+            <w:gridCol w:w="789"/>
+            <w:gridCol w:w="528"/>
+            <w:gridCol w:w="662"/>
+            <w:gridCol w:w="528"/>
+            <w:gridCol w:w="862"/>
+            <w:gridCol w:w="528"/>
           </w:tblGrid>
         </w:tblGridChange>
       </w:tblGrid>
@@ -23566,7 +23638,7 @@
           <w:jc w:val="center"/>
           <w:trPrChange w:id="635" w:author="Xavier Hoenner" w:date="2014-06-18T15:21:00Z">
             <w:trPr>
-              <w:gridBefore w:val="1"/>
+              <w:gridBefore w:val="2"/>
               <w:jc w:val="center"/>
             </w:trPr>
           </w:trPrChange>
@@ -23578,7 +23650,6 @@
             <w:tcPrChange w:id="636" w:author="Xavier Hoenner" w:date="2014-06-18T15:21:00Z">
               <w:tcPr>
                 <w:tcW w:w="513" w:type="dxa"/>
-                <w:gridSpan w:val="2"/>
                 <w:vAlign w:val="center"/>
               </w:tcPr>
             </w:tcPrChange>
@@ -23922,7 +23993,7 @@
           <w:jc w:val="center"/>
           <w:trPrChange w:id="662" w:author="Xavier Hoenner" w:date="2014-06-18T15:21:00Z">
             <w:trPr>
-              <w:gridBefore w:val="1"/>
+              <w:gridBefore w:val="2"/>
               <w:jc w:val="center"/>
             </w:trPr>
           </w:trPrChange>
@@ -23934,7 +24005,6 @@
             <w:tcPrChange w:id="663" w:author="Xavier Hoenner" w:date="2014-06-18T15:21:00Z">
               <w:tcPr>
                 <w:tcW w:w="513" w:type="dxa"/>
-                <w:gridSpan w:val="2"/>
                 <w:vAlign w:val="center"/>
               </w:tcPr>
             </w:tcPrChange>
@@ -24185,7 +24255,7 @@
           <w:jc w:val="center"/>
           <w:trPrChange w:id="685" w:author="Xavier Hoenner" w:date="2014-06-18T15:21:00Z">
             <w:trPr>
-              <w:gridBefore w:val="1"/>
+              <w:gridBefore w:val="2"/>
               <w:jc w:val="center"/>
             </w:trPr>
           </w:trPrChange>
@@ -24199,7 +24269,7 @@
             <w:tcPrChange w:id="686" w:author="Xavier Hoenner" w:date="2014-06-18T15:21:00Z">
               <w:tcPr>
                 <w:tcW w:w="9418" w:type="dxa"/>
-                <w:gridSpan w:val="16"/>
+                <w:gridSpan w:val="15"/>
                 <w:vAlign w:val="center"/>
               </w:tcPr>
             </w:tcPrChange>
@@ -24748,6 +24818,7 @@
         <w:rPr>
           <w:u w:val="single"/>
         </w:rPr>
+        <w:lastRenderedPageBreak/>
         <w:t>Data sorting options:</w:t>
       </w:r>
       <w:r>
@@ -27943,6 +28014,7 @@
         <w:pStyle w:val="Heading1"/>
       </w:pPr>
       <w:r>
+        <w:lastRenderedPageBreak/>
         <w:t>5. ANMN NRS Real-Time</w:t>
       </w:r>
     </w:p>
@@ -28525,6 +28597,39 @@
       <w:r>
         <w:t>of NRS moorings site.</w:t>
       </w:r>
+      <w:ins w:id="928" w:author="Xavier Hoenner" w:date="2014-07-10T14:43:00Z">
+        <w:r>
+          <w:br/>
+        </w:r>
+        <w:r>
+          <w:rPr>
+            <w:b/>
+          </w:rPr>
+          <w:t xml:space="preserve"># </w:t>
+        </w:r>
+        <w:r>
+          <w:rPr>
+            <w:b/>
+          </w:rPr>
+          <w:t>sensors</w:t>
+        </w:r>
+        <w:r>
+          <w:t xml:space="preserve">: </w:t>
+        </w:r>
+        <w:r>
+          <w:t xml:space="preserve">Number of sensors </w:t>
+        </w:r>
+      </w:ins>
+      <w:ins w:id="929" w:author="Xavier Hoenner" w:date="2014-07-10T14:44:00Z">
+        <w:r>
+          <w:t>that have been deployed at each site</w:t>
+        </w:r>
+      </w:ins>
+      <w:ins w:id="930" w:author="Xavier Hoenner" w:date="2014-07-10T14:43:00Z">
+        <w:r>
+          <w:t>.</w:t>
+        </w:r>
+      </w:ins>
       <w:r>
         <w:br/>
       </w:r>
@@ -28538,7 +28643,38 @@
         <w:t xml:space="preserve">: </w:t>
       </w:r>
       <w:r>
-        <w:t>Number of sensors for which quality controlled data is transmitted.</w:t>
+        <w:t xml:space="preserve">Number of </w:t>
+      </w:r>
+      <w:del w:id="931" w:author="Xavier Hoenner" w:date="2014-07-10T14:46:00Z">
+        <w:r>
+          <w:delText xml:space="preserve">sensors for which </w:delText>
+        </w:r>
+      </w:del>
+      <w:r>
+        <w:t>quality controlled data</w:t>
+      </w:r>
+      <w:ins w:id="932" w:author="Xavier Hoenner" w:date="2014-07-10T14:46:00Z">
+        <w:r>
+          <w:t>sets</w:t>
+        </w:r>
+      </w:ins>
+      <w:r>
+        <w:t xml:space="preserve"> </w:t>
+      </w:r>
+      <w:del w:id="933" w:author="Xavier Hoenner" w:date="2014-07-10T14:46:00Z">
+        <w:r>
+          <w:delText>is transmitted</w:delText>
+        </w:r>
+      </w:del>
+      <w:ins w:id="934" w:author="Xavier Hoenner" w:date="2014-07-10T14:46:00Z">
+        <w:r>
+          <w:t>for each site</w:t>
+        </w:r>
+      </w:ins>
+      <w:bookmarkStart w:id="935" w:name="_GoBack"/>
+      <w:bookmarkEnd w:id="935"/>
+      <w:r>
+        <w:t>.</w:t>
       </w:r>
       <w:r>
         <w:br/>
@@ -28618,7 +28754,7 @@
       <w:r>
         <w:t>.</w:t>
       </w:r>
-      <w:del w:id="928" w:author="Xavier Hoenner" w:date="2014-05-01T09:58:00Z">
+      <w:del w:id="936" w:author="Xavier Hoenner" w:date="2014-05-01T09:58:00Z">
         <w:r>
           <w:br/>
         </w:r>
@@ -28763,7 +28899,7 @@
         <w:tblW w:w="5000" w:type="pct"/>
         <w:jc w:val="center"/>
         <w:tblLook w:val="04A0" w:firstRow="1" w:lastRow="0" w:firstColumn="1" w:lastColumn="0" w:noHBand="0" w:noVBand="1"/>
-        <w:tblPrChange w:id="929" w:author="Xavier Hoenner" w:date="2014-05-01T10:53:00Z">
+        <w:tblPrChange w:id="937" w:author="Xavier Hoenner" w:date="2014-05-01T10:53:00Z">
           <w:tblPr>
             <w:tblStyle w:val="TableGrid"/>
             <w:tblW w:w="5000" w:type="pct"/>
@@ -28780,7 +28916,7 @@
         <w:gridCol w:w="1256"/>
         <w:gridCol w:w="1111"/>
         <w:gridCol w:w="2248"/>
-        <w:tblGridChange w:id="930">
+        <w:tblGridChange w:id="938">
           <w:tblGrid>
             <w:gridCol w:w="1041"/>
             <w:gridCol w:w="1212"/>
@@ -28795,7 +28931,7 @@
       <w:tr>
         <w:trPr>
           <w:jc w:val="center"/>
-          <w:trPrChange w:id="931" w:author="Xavier Hoenner" w:date="2014-05-01T10:53:00Z">
+          <w:trPrChange w:id="939" w:author="Xavier Hoenner" w:date="2014-05-01T10:53:00Z">
             <w:trPr>
               <w:jc w:val="center"/>
             </w:trPr>
@@ -28805,7 +28941,7 @@
           <w:tcPr>
             <w:tcW w:w="628" w:type="pct"/>
             <w:vAlign w:val="center"/>
-            <w:tcPrChange w:id="932" w:author="Xavier Hoenner" w:date="2014-05-01T10:53:00Z">
+            <w:tcPrChange w:id="940" w:author="Xavier Hoenner" w:date="2014-05-01T10:53:00Z">
               <w:tcPr>
                 <w:tcW w:w="628" w:type="pct"/>
                 <w:vAlign w:val="center"/>
@@ -28831,7 +28967,7 @@
           <w:tcPr>
             <w:tcW w:w="120" w:type="pct"/>
             <w:vAlign w:val="center"/>
-            <w:tcPrChange w:id="933" w:author="Xavier Hoenner" w:date="2014-05-01T10:53:00Z">
+            <w:tcPrChange w:id="941" w:author="Xavier Hoenner" w:date="2014-05-01T10:53:00Z">
               <w:tcPr>
                 <w:tcW w:w="120" w:type="pct"/>
               </w:tcPr>
@@ -28841,18 +28977,18 @@
             <w:pPr>
               <w:jc w:val="center"/>
               <w:rPr>
-                <w:ins w:id="934" w:author="Xavier Hoenner" w:date="2014-05-01T10:41:00Z"/>
+                <w:ins w:id="942" w:author="Xavier Hoenner" w:date="2014-05-01T10:41:00Z"/>
                 <w:b/>
                 <w:sz w:val="24"/>
               </w:rPr>
-              <w:pPrChange w:id="935" w:author="Xavier Hoenner" w:date="2014-05-01T10:53:00Z">
+              <w:pPrChange w:id="943" w:author="Xavier Hoenner" w:date="2014-05-01T10:53:00Z">
                 <w:pPr>
                   <w:spacing w:after="200" w:line="276" w:lineRule="auto"/>
                   <w:jc w:val="center"/>
                 </w:pPr>
               </w:pPrChange>
             </w:pPr>
-            <w:ins w:id="936" w:author="Xavier Hoenner" w:date="2014-05-01T10:41:00Z">
+            <w:ins w:id="944" w:author="Xavier Hoenner" w:date="2014-05-01T10:41:00Z">
               <w:r>
                 <w:rPr>
                   <w:b/>
@@ -28866,7 +29002,7 @@
           <w:tcPr>
             <w:tcW w:w="695" w:type="pct"/>
             <w:vAlign w:val="center"/>
-            <w:tcPrChange w:id="937" w:author="Xavier Hoenner" w:date="2014-05-01T10:53:00Z">
+            <w:tcPrChange w:id="945" w:author="Xavier Hoenner" w:date="2014-05-01T10:53:00Z">
               <w:tcPr>
                 <w:tcW w:w="695" w:type="pct"/>
                 <w:vAlign w:val="center"/>
@@ -28886,7 +29022,7 @@
                 <w:sz w:val="24"/>
                 <w:szCs w:val="20"/>
               </w:rPr>
-              <w:pPrChange w:id="938" w:author="Xavier Hoenner" w:date="2014-05-01T09:58:00Z">
+              <w:pPrChange w:id="946" w:author="Xavier Hoenner" w:date="2014-05-01T09:58:00Z">
                 <w:pPr>
                   <w:keepNext/>
                   <w:keepLines/>
@@ -28912,7 +29048,7 @@
           <w:tcPr>
             <w:tcW w:w="744" w:type="pct"/>
             <w:vAlign w:val="center"/>
-            <w:tcPrChange w:id="939" w:author="Xavier Hoenner" w:date="2014-05-01T10:53:00Z">
+            <w:tcPrChange w:id="947" w:author="Xavier Hoenner" w:date="2014-05-01T10:53:00Z">
               <w:tcPr>
                 <w:tcW w:w="744" w:type="pct"/>
                 <w:vAlign w:val="center"/>
@@ -28932,7 +29068,7 @@
                 <w:sz w:val="24"/>
                 <w:szCs w:val="20"/>
               </w:rPr>
-              <w:pPrChange w:id="940" w:author="Xavier Hoenner" w:date="2014-05-01T09:58:00Z">
+              <w:pPrChange w:id="948" w:author="Xavier Hoenner" w:date="2014-05-01T09:58:00Z">
                 <w:pPr>
                   <w:keepNext/>
                   <w:keepLines/>
@@ -28958,7 +29094,7 @@
           <w:tcPr>
             <w:tcW w:w="762" w:type="pct"/>
             <w:vAlign w:val="center"/>
-            <w:tcPrChange w:id="941" w:author="Xavier Hoenner" w:date="2014-05-01T10:53:00Z">
+            <w:tcPrChange w:id="949" w:author="Xavier Hoenner" w:date="2014-05-01T10:53:00Z">
               <w:tcPr>
                 <w:tcW w:w="762" w:type="pct"/>
                 <w:vAlign w:val="center"/>
@@ -28984,7 +29120,7 @@
           <w:tcPr>
             <w:tcW w:w="672" w:type="pct"/>
             <w:vAlign w:val="center"/>
-            <w:tcPrChange w:id="942" w:author="Xavier Hoenner" w:date="2014-05-01T10:53:00Z">
+            <w:tcPrChange w:id="950" w:author="Xavier Hoenner" w:date="2014-05-01T10:53:00Z">
               <w:tcPr>
                 <w:tcW w:w="672" w:type="pct"/>
                 <w:vAlign w:val="center"/>
@@ -29010,7 +29146,7 @@
           <w:tcPr>
             <w:tcW w:w="1378" w:type="pct"/>
             <w:vAlign w:val="center"/>
-            <w:tcPrChange w:id="943" w:author="Xavier Hoenner" w:date="2014-05-01T10:53:00Z">
+            <w:tcPrChange w:id="951" w:author="Xavier Hoenner" w:date="2014-05-01T10:53:00Z">
               <w:tcPr>
                 <w:tcW w:w="1378" w:type="pct"/>
                 <w:vAlign w:val="center"/>
@@ -29036,7 +29172,7 @@
       <w:tr>
         <w:trPr>
           <w:jc w:val="center"/>
-          <w:trPrChange w:id="944" w:author="Xavier Hoenner" w:date="2014-05-01T10:53:00Z">
+          <w:trPrChange w:id="952" w:author="Xavier Hoenner" w:date="2014-05-01T10:53:00Z">
             <w:trPr>
               <w:jc w:val="center"/>
             </w:trPr>
@@ -29046,7 +29182,7 @@
           <w:tcPr>
             <w:tcW w:w="628" w:type="pct"/>
             <w:vAlign w:val="center"/>
-            <w:tcPrChange w:id="945" w:author="Xavier Hoenner" w:date="2014-05-01T10:53:00Z">
+            <w:tcPrChange w:id="953" w:author="Xavier Hoenner" w:date="2014-05-01T10:53:00Z">
               <w:tcPr>
                 <w:tcW w:w="628" w:type="pct"/>
                 <w:vAlign w:val="center"/>
@@ -29066,7 +29202,7 @@
           <w:tcPr>
             <w:tcW w:w="120" w:type="pct"/>
             <w:vAlign w:val="center"/>
-            <w:tcPrChange w:id="946" w:author="Xavier Hoenner" w:date="2014-05-01T10:53:00Z">
+            <w:tcPrChange w:id="954" w:author="Xavier Hoenner" w:date="2014-05-01T10:53:00Z">
               <w:tcPr>
                 <w:tcW w:w="120" w:type="pct"/>
               </w:tcPr>
@@ -29076,16 +29212,16 @@
             <w:pPr>
               <w:jc w:val="center"/>
               <w:rPr>
-                <w:ins w:id="947" w:author="Xavier Hoenner" w:date="2014-05-01T10:41:00Z"/>
-              </w:rPr>
-              <w:pPrChange w:id="948" w:author="Xavier Hoenner" w:date="2014-05-01T10:53:00Z">
+                <w:ins w:id="955" w:author="Xavier Hoenner" w:date="2014-05-01T10:41:00Z"/>
+              </w:rPr>
+              <w:pPrChange w:id="956" w:author="Xavier Hoenner" w:date="2014-05-01T10:53:00Z">
                 <w:pPr>
                   <w:spacing w:after="200" w:line="276" w:lineRule="auto"/>
                   <w:jc w:val="center"/>
                 </w:pPr>
               </w:pPrChange>
             </w:pPr>
-            <w:ins w:id="949" w:author="Xavier Hoenner" w:date="2014-05-01T10:41:00Z">
+            <w:ins w:id="957" w:author="Xavier Hoenner" w:date="2014-05-01T10:41:00Z">
               <w:r>
                 <w:t># sensors</w:t>
               </w:r>
@@ -29096,7 +29232,7 @@
           <w:tcPr>
             <w:tcW w:w="695" w:type="pct"/>
             <w:vAlign w:val="center"/>
-            <w:tcPrChange w:id="950" w:author="Xavier Hoenner" w:date="2014-05-01T10:53:00Z">
+            <w:tcPrChange w:id="958" w:author="Xavier Hoenner" w:date="2014-05-01T10:53:00Z">
               <w:tcPr>
                 <w:tcW w:w="695" w:type="pct"/>
                 <w:vAlign w:val="center"/>
@@ -29116,7 +29252,7 @@
                 <w:sz w:val="24"/>
                 <w:szCs w:val="20"/>
               </w:rPr>
-              <w:pPrChange w:id="951" w:author="Xavier Hoenner" w:date="2014-05-01T09:58:00Z">
+              <w:pPrChange w:id="959" w:author="Xavier Hoenner" w:date="2014-05-01T09:58:00Z">
                 <w:pPr>
                   <w:keepNext/>
                   <w:keepLines/>
@@ -29139,7 +29275,7 @@
           <w:tcPr>
             <w:tcW w:w="744" w:type="pct"/>
             <w:vAlign w:val="center"/>
-            <w:tcPrChange w:id="952" w:author="Xavier Hoenner" w:date="2014-05-01T10:53:00Z">
+            <w:tcPrChange w:id="960" w:author="Xavier Hoenner" w:date="2014-05-01T10:53:00Z">
               <w:tcPr>
                 <w:tcW w:w="744" w:type="pct"/>
                 <w:vAlign w:val="center"/>
@@ -29159,7 +29295,7 @@
                 <w:sz w:val="24"/>
                 <w:szCs w:val="20"/>
               </w:rPr>
-              <w:pPrChange w:id="953" w:author="Xavier Hoenner" w:date="2014-05-01T09:58:00Z">
+              <w:pPrChange w:id="961" w:author="Xavier Hoenner" w:date="2014-05-01T09:58:00Z">
                 <w:pPr>
                   <w:keepNext/>
                   <w:keepLines/>
@@ -29182,7 +29318,7 @@
           <w:tcPr>
             <w:tcW w:w="762" w:type="pct"/>
             <w:vAlign w:val="center"/>
-            <w:tcPrChange w:id="954" w:author="Xavier Hoenner" w:date="2014-05-01T10:53:00Z">
+            <w:tcPrChange w:id="962" w:author="Xavier Hoenner" w:date="2014-05-01T10:53:00Z">
               <w:tcPr>
                 <w:tcW w:w="762" w:type="pct"/>
                 <w:vAlign w:val="center"/>
@@ -29202,7 +29338,7 @@
           <w:tcPr>
             <w:tcW w:w="672" w:type="pct"/>
             <w:vAlign w:val="center"/>
-            <w:tcPrChange w:id="955" w:author="Xavier Hoenner" w:date="2014-05-01T10:53:00Z">
+            <w:tcPrChange w:id="963" w:author="Xavier Hoenner" w:date="2014-05-01T10:53:00Z">
               <w:tcPr>
                 <w:tcW w:w="672" w:type="pct"/>
                 <w:vAlign w:val="center"/>
@@ -29222,7 +29358,7 @@
           <w:tcPr>
             <w:tcW w:w="1378" w:type="pct"/>
             <w:vAlign w:val="center"/>
-            <w:tcPrChange w:id="956" w:author="Xavier Hoenner" w:date="2014-05-01T10:53:00Z">
+            <w:tcPrChange w:id="964" w:author="Xavier Hoenner" w:date="2014-05-01T10:53:00Z">
               <w:tcPr>
                 <w:tcW w:w="1378" w:type="pct"/>
                 <w:vAlign w:val="center"/>
@@ -29262,7 +29398,7 @@
             <w:pPr>
               <w:jc w:val="center"/>
               <w:rPr>
-                <w:ins w:id="957" w:author="Xavier Hoenner" w:date="2014-05-01T10:41:00Z"/>
+                <w:ins w:id="965" w:author="Xavier Hoenner" w:date="2014-05-01T10:41:00Z"/>
               </w:rPr>
             </w:pPr>
           </w:p>
@@ -29458,7 +29594,7 @@
                 <w:szCs w:val="24"/>
               </w:rPr>
             </w:pPr>
-            <w:ins w:id="958" w:author="Xavier Hoenner" w:date="2014-05-01T09:52:00Z">
+            <w:ins w:id="966" w:author="Xavier Hoenner" w:date="2014-05-01T09:52:00Z">
               <w:r>
                 <w:rPr>
                   <w:szCs w:val="24"/>
@@ -29472,7 +29608,7 @@
                 <w:t>.emii.org.au</w:t>
               </w:r>
             </w:ins>
-            <w:del w:id="959" w:author="Xavier Hoenner" w:date="2014-05-01T09:52:00Z">
+            <w:del w:id="967" w:author="Xavier Hoenner" w:date="2014-05-01T09:52:00Z">
               <w:r>
                 <w:rPr>
                   <w:szCs w:val="24"/>
@@ -29526,7 +29662,7 @@
                 <w:szCs w:val="24"/>
               </w:rPr>
             </w:pPr>
-            <w:ins w:id="960" w:author="Xavier Hoenner" w:date="2014-05-01T09:52:00Z">
+            <w:ins w:id="968" w:author="Xavier Hoenner" w:date="2014-05-01T09:52:00Z">
               <w:r>
                 <w:rPr>
                   <w:szCs w:val="24"/>
@@ -29534,7 +29670,7 @@
                 <w:t>harvest</w:t>
               </w:r>
             </w:ins>
-            <w:del w:id="961" w:author="Xavier Hoenner" w:date="2014-05-01T09:52:00Z">
+            <w:del w:id="969" w:author="Xavier Hoenner" w:date="2014-05-01T09:52:00Z">
               <w:r>
                 <w:rPr>
                   <w:szCs w:val="24"/>
@@ -29576,7 +29712,7 @@
                 <w:szCs w:val="24"/>
               </w:rPr>
             </w:pPr>
-            <w:ins w:id="962" w:author="Xavier Hoenner" w:date="2014-05-01T09:52:00Z">
+            <w:ins w:id="970" w:author="Xavier Hoenner" w:date="2014-05-01T09:52:00Z">
               <w:r>
                 <w:rPr>
                   <w:szCs w:val="24"/>
@@ -29584,7 +29720,7 @@
                 <w:t>reporting</w:t>
               </w:r>
             </w:ins>
-            <w:del w:id="963" w:author="Xavier Hoenner" w:date="2014-05-01T09:52:00Z">
+            <w:del w:id="971" w:author="Xavier Hoenner" w:date="2014-05-01T09:52:00Z">
               <w:r>
                 <w:rPr>
                   <w:szCs w:val="24"/>
@@ -29667,7 +29803,7 @@
       <w:r>
         <w:t xml:space="preserve"> None, data are already sorted</w:t>
       </w:r>
-      <w:del w:id="964" w:author="Xavier Hoenner" w:date="2014-05-01T10:38:00Z">
+      <w:del w:id="972" w:author="Xavier Hoenner" w:date="2014-05-01T10:38:00Z">
         <w:r>
           <w:delText xml:space="preserve"> by ASCENDING ‘site_name’, then by ASCENDING ‘</w:delText>
         </w:r>
@@ -29701,7 +29837,7 @@
       <w:r>
         <w:t xml:space="preserve"> Group by ‘site_name’, sub-group by ‘</w:t>
       </w:r>
-      <w:del w:id="965" w:author="Xavier Hoenner" w:date="2014-05-01T10:45:00Z">
+      <w:del w:id="973" w:author="Xavier Hoenner" w:date="2014-05-01T10:45:00Z">
         <w:r>
           <w:delText>parameter</w:delText>
         </w:r>
@@ -29709,7 +29845,7 @@
           <w:delText>’</w:delText>
         </w:r>
       </w:del>
-      <w:ins w:id="966" w:author="Xavier Hoenner" w:date="2014-05-01T10:45:00Z">
+      <w:ins w:id="974" w:author="Xavier Hoenner" w:date="2014-05-01T10:45:00Z">
         <w:r>
           <w:t>channel_id’</w:t>
         </w:r>
@@ -29743,7 +29879,7 @@
       <w:r>
         <w:t>moorings site name</w:t>
       </w:r>
-      <w:del w:id="967" w:author="Xavier Hoenner" w:date="2014-05-01T10:51:00Z">
+      <w:del w:id="975" w:author="Xavier Hoenner" w:date="2014-05-01T10:51:00Z">
         <w:r>
           <w:delText xml:space="preserve"> (site code), and latitude/longitude coordinates</w:delText>
         </w:r>
@@ -29760,7 +29896,7 @@
         </w:rPr>
         <w:t xml:space="preserve">Sub-headers: </w:t>
       </w:r>
-      <w:del w:id="968" w:author="Xavier Hoenner" w:date="2014-05-01T10:45:00Z">
+      <w:del w:id="976" w:author="Xavier Hoenner" w:date="2014-05-01T10:45:00Z">
         <w:r>
           <w:delText xml:space="preserve">Name of the </w:delText>
         </w:r>
@@ -29768,7 +29904,7 @@
           <w:delText>parameter recorded</w:delText>
         </w:r>
       </w:del>
-      <w:ins w:id="969" w:author="Xavier Hoenner" w:date="2014-05-01T10:45:00Z">
+      <w:ins w:id="977" w:author="Xavier Hoenner" w:date="2014-05-01T10:45:00Z">
         <w:r>
           <w:t>Sensor code</w:t>
         </w:r>
@@ -29776,12 +29912,12 @@
       <w:r>
         <w:t>.</w:t>
       </w:r>
-      <w:ins w:id="970" w:author="Xavier Hoenner" w:date="2014-05-01T10:45:00Z">
+      <w:ins w:id="978" w:author="Xavier Hoenner" w:date="2014-05-01T10:45:00Z">
         <w:r>
           <w:t xml:space="preserve"> </w:t>
         </w:r>
       </w:ins>
-      <w:del w:id="971" w:author="Xavier Hoenner" w:date="2014-05-01T10:45:00Z">
+      <w:del w:id="979" w:author="Xavier Hoenner" w:date="2014-05-01T10:45:00Z">
         <w:r>
           <w:br/>
         </w:r>
@@ -29888,7 +30024,7 @@
       <w:r>
         <w:t>.</w:t>
       </w:r>
-      <w:del w:id="972" w:author="Xavier Hoenner" w:date="2014-05-01T10:45:00Z">
+      <w:del w:id="980" w:author="Xavier Hoenner" w:date="2014-05-01T10:45:00Z">
         <w:r>
           <w:br/>
         </w:r>
@@ -30021,14 +30157,14 @@
     <w:p>
       <w:pPr>
         <w:rPr>
-          <w:ins w:id="973" w:author="Xavier Hoenner" w:date="2014-05-01T10:51:00Z"/>
+          <w:ins w:id="981" w:author="Xavier Hoenner" w:date="2014-05-01T10:51:00Z"/>
         </w:rPr>
       </w:pPr>
     </w:p>
     <w:p>
       <w:pPr>
         <w:rPr>
-          <w:ins w:id="974" w:author="Xavier Hoenner" w:date="2014-05-01T10:51:00Z"/>
+          <w:ins w:id="982" w:author="Xavier Hoenner" w:date="2014-05-01T10:51:00Z"/>
         </w:rPr>
       </w:pPr>
     </w:p>
@@ -30038,6 +30174,7 @@
         <w:pStyle w:val="Heading3"/>
       </w:pPr>
       <w:r>
+        <w:lastRenderedPageBreak/>
         <w:t>Template</w:t>
       </w:r>
     </w:p>
@@ -30047,7 +30184,7 @@
         <w:tblW w:w="3700" w:type="pct"/>
         <w:jc w:val="center"/>
         <w:tblLook w:val="04A0" w:firstRow="1" w:lastRow="0" w:firstColumn="1" w:lastColumn="0" w:noHBand="0" w:noVBand="1"/>
-        <w:tblPrChange w:id="975" w:author="Xavier Hoenner" w:date="2014-05-01T10:49:00Z">
+        <w:tblPrChange w:id="983" w:author="Xavier Hoenner" w:date="2014-05-01T10:49:00Z">
           <w:tblPr>
             <w:tblStyle w:val="TableGrid"/>
             <w:tblW w:w="3093" w:type="pct"/>
@@ -30062,7 +30199,7 @@
         <w:gridCol w:w="1167"/>
         <w:gridCol w:w="1087"/>
         <w:gridCol w:w="1943"/>
-        <w:tblGridChange w:id="976">
+        <w:tblGridChange w:id="984">
           <w:tblGrid>
             <w:gridCol w:w="1468"/>
             <w:gridCol w:w="1174"/>
@@ -30075,7 +30212,7 @@
       <w:tr>
         <w:trPr>
           <w:jc w:val="center"/>
-          <w:trPrChange w:id="977" w:author="Xavier Hoenner" w:date="2014-05-01T10:49:00Z">
+          <w:trPrChange w:id="985" w:author="Xavier Hoenner" w:date="2014-05-01T10:49:00Z">
             <w:trPr>
               <w:jc w:val="center"/>
             </w:trPr>
@@ -30085,7 +30222,7 @@
           <w:tcPr>
             <w:tcW w:w="1073" w:type="pct"/>
             <w:vAlign w:val="center"/>
-            <w:tcPrChange w:id="978" w:author="Xavier Hoenner" w:date="2014-05-01T10:49:00Z">
+            <w:tcPrChange w:id="986" w:author="Xavier Hoenner" w:date="2014-05-01T10:49:00Z">
               <w:tcPr>
                 <w:tcW w:w="905" w:type="pct"/>
                 <w:vAlign w:val="center"/>
@@ -30111,7 +30248,7 @@
           <w:tcPr>
             <w:tcW w:w="858" w:type="pct"/>
             <w:vAlign w:val="center"/>
-            <w:tcPrChange w:id="979" w:author="Xavier Hoenner" w:date="2014-05-01T10:49:00Z">
+            <w:tcPrChange w:id="987" w:author="Xavier Hoenner" w:date="2014-05-01T10:49:00Z">
               <w:tcPr>
                 <w:tcW w:w="737" w:type="pct"/>
                 <w:vAlign w:val="center"/>
@@ -30137,7 +30274,7 @@
           <w:tcPr>
             <w:tcW w:w="853" w:type="pct"/>
             <w:vAlign w:val="center"/>
-            <w:tcPrChange w:id="980" w:author="Xavier Hoenner" w:date="2014-05-01T10:49:00Z">
+            <w:tcPrChange w:id="988" w:author="Xavier Hoenner" w:date="2014-05-01T10:49:00Z">
               <w:tcPr>
                 <w:tcW w:w="733" w:type="pct"/>
                 <w:vAlign w:val="center"/>
@@ -30163,7 +30300,7 @@
           <w:tcPr>
             <w:tcW w:w="795" w:type="pct"/>
             <w:vAlign w:val="center"/>
-            <w:tcPrChange w:id="981" w:author="Xavier Hoenner" w:date="2014-05-01T10:49:00Z">
+            <w:tcPrChange w:id="989" w:author="Xavier Hoenner" w:date="2014-05-01T10:49:00Z">
               <w:tcPr>
                 <w:tcW w:w="687" w:type="pct"/>
                 <w:vAlign w:val="center"/>
@@ -30189,7 +30326,7 @@
           <w:tcPr>
             <w:tcW w:w="1421" w:type="pct"/>
             <w:vAlign w:val="center"/>
-            <w:tcPrChange w:id="982" w:author="Xavier Hoenner" w:date="2014-05-01T10:49:00Z">
+            <w:tcPrChange w:id="990" w:author="Xavier Hoenner" w:date="2014-05-01T10:49:00Z">
               <w:tcPr>
                 <w:tcW w:w="1177" w:type="pct"/>
                 <w:vAlign w:val="center"/>
@@ -30215,7 +30352,7 @@
       <w:tr>
         <w:trPr>
           <w:jc w:val="center"/>
-          <w:trPrChange w:id="983" w:author="Xavier Hoenner" w:date="2014-05-01T10:49:00Z">
+          <w:trPrChange w:id="991" w:author="Xavier Hoenner" w:date="2014-05-01T10:49:00Z">
             <w:trPr>
               <w:jc w:val="center"/>
             </w:trPr>
@@ -30225,7 +30362,7 @@
           <w:tcPr>
             <w:tcW w:w="1073" w:type="pct"/>
             <w:vAlign w:val="center"/>
-            <w:tcPrChange w:id="984" w:author="Xavier Hoenner" w:date="2014-05-01T10:49:00Z">
+            <w:tcPrChange w:id="992" w:author="Xavier Hoenner" w:date="2014-05-01T10:49:00Z">
               <w:tcPr>
                 <w:tcW w:w="905" w:type="pct"/>
                 <w:vAlign w:val="center"/>
@@ -30245,7 +30382,7 @@
           <w:tcPr>
             <w:tcW w:w="858" w:type="pct"/>
             <w:vAlign w:val="center"/>
-            <w:tcPrChange w:id="985" w:author="Xavier Hoenner" w:date="2014-05-01T10:49:00Z">
+            <w:tcPrChange w:id="993" w:author="Xavier Hoenner" w:date="2014-05-01T10:49:00Z">
               <w:tcPr>
                 <w:tcW w:w="737" w:type="pct"/>
                 <w:vAlign w:val="center"/>
@@ -30265,7 +30402,7 @@
           <w:tcPr>
             <w:tcW w:w="853" w:type="pct"/>
             <w:vAlign w:val="center"/>
-            <w:tcPrChange w:id="986" w:author="Xavier Hoenner" w:date="2014-05-01T10:49:00Z">
+            <w:tcPrChange w:id="994" w:author="Xavier Hoenner" w:date="2014-05-01T10:49:00Z">
               <w:tcPr>
                 <w:tcW w:w="733" w:type="pct"/>
                 <w:vAlign w:val="center"/>
@@ -30285,7 +30422,7 @@
           <w:tcPr>
             <w:tcW w:w="795" w:type="pct"/>
             <w:vAlign w:val="center"/>
-            <w:tcPrChange w:id="987" w:author="Xavier Hoenner" w:date="2014-05-01T10:49:00Z">
+            <w:tcPrChange w:id="995" w:author="Xavier Hoenner" w:date="2014-05-01T10:49:00Z">
               <w:tcPr>
                 <w:tcW w:w="687" w:type="pct"/>
                 <w:vAlign w:val="center"/>
@@ -30305,7 +30442,7 @@
           <w:tcPr>
             <w:tcW w:w="1421" w:type="pct"/>
             <w:vAlign w:val="center"/>
-            <w:tcPrChange w:id="988" w:author="Xavier Hoenner" w:date="2014-05-01T10:49:00Z">
+            <w:tcPrChange w:id="996" w:author="Xavier Hoenner" w:date="2014-05-01T10:49:00Z">
               <w:tcPr>
                 <w:tcW w:w="1177" w:type="pct"/>
                 <w:vAlign w:val="center"/>
@@ -30324,7 +30461,7 @@
       </w:tr>
       <w:tr>
         <w:tblPrEx>
-          <w:tblPrExChange w:id="989" w:author="Xavier Hoenner" w:date="2014-05-01T10:50:00Z">
+          <w:tblPrExChange w:id="997" w:author="Xavier Hoenner" w:date="2014-05-01T10:50:00Z">
             <w:tblPrEx>
               <w:tblW w:w="3700" w:type="pct"/>
             </w:tblPrEx>
@@ -30332,7 +30469,7 @@
         </w:tblPrEx>
         <w:trPr>
           <w:jc w:val="center"/>
-          <w:trPrChange w:id="990" w:author="Xavier Hoenner" w:date="2014-05-01T10:50:00Z">
+          <w:trPrChange w:id="998" w:author="Xavier Hoenner" w:date="2014-05-01T10:50:00Z">
             <w:trPr>
               <w:jc w:val="center"/>
             </w:trPr>
@@ -30344,7 +30481,7 @@
             <w:gridSpan w:val="5"/>
             <w:shd w:val="clear" w:color="auto" w:fill="595959" w:themeFill="text1" w:themeFillTint="A6"/>
             <w:vAlign w:val="center"/>
-            <w:tcPrChange w:id="991" w:author="Xavier Hoenner" w:date="2014-05-01T10:50:00Z">
+            <w:tcPrChange w:id="999" w:author="Xavier Hoenner" w:date="2014-05-01T10:50:00Z">
               <w:tcPr>
                 <w:tcW w:w="5000" w:type="pct"/>
                 <w:gridSpan w:val="5"/>
@@ -30356,7 +30493,7 @@
             <w:pPr>
               <w:jc w:val="center"/>
             </w:pPr>
-            <w:ins w:id="992" w:author="Xavier Hoenner" w:date="2014-05-01T10:50:00Z">
+            <w:ins w:id="1000" w:author="Xavier Hoenner" w:date="2014-05-01T10:50:00Z">
               <w:r>
                 <w:t>Headers = ‘site_name’</w:t>
               </w:r>
@@ -30366,7 +30503,7 @@
       </w:tr>
       <w:tr>
         <w:tblPrEx>
-          <w:tblPrExChange w:id="993" w:author="Xavier Hoenner" w:date="2014-05-01T10:50:00Z">
+          <w:tblPrExChange w:id="1001" w:author="Xavier Hoenner" w:date="2014-05-01T10:50:00Z">
             <w:tblPrEx>
               <w:tblW w:w="3700" w:type="pct"/>
             </w:tblPrEx>
@@ -30374,8 +30511,8 @@
         </w:tblPrEx>
         <w:trPr>
           <w:jc w:val="center"/>
-          <w:ins w:id="994" w:author="Xavier Hoenner" w:date="2014-05-01T10:49:00Z"/>
-          <w:trPrChange w:id="995" w:author="Xavier Hoenner" w:date="2014-05-01T10:50:00Z">
+          <w:ins w:id="1002" w:author="Xavier Hoenner" w:date="2014-05-01T10:49:00Z"/>
+          <w:trPrChange w:id="1003" w:author="Xavier Hoenner" w:date="2014-05-01T10:50:00Z">
             <w:trPr>
               <w:jc w:val="center"/>
             </w:trPr>
@@ -30387,7 +30524,7 @@
             <w:gridSpan w:val="5"/>
             <w:shd w:val="clear" w:color="auto" w:fill="BFBFBF" w:themeFill="background1" w:themeFillShade="BF"/>
             <w:vAlign w:val="center"/>
-            <w:tcPrChange w:id="996" w:author="Xavier Hoenner" w:date="2014-05-01T10:50:00Z">
+            <w:tcPrChange w:id="1004" w:author="Xavier Hoenner" w:date="2014-05-01T10:50:00Z">
               <w:tcPr>
                 <w:tcW w:w="5000" w:type="pct"/>
                 <w:gridSpan w:val="5"/>
@@ -30398,16 +30535,16 @@
           <w:p>
             <w:pPr>
               <w:rPr>
-                <w:ins w:id="997" w:author="Xavier Hoenner" w:date="2014-05-01T10:49:00Z"/>
-              </w:rPr>
-              <w:pPrChange w:id="998" w:author="Xavier Hoenner" w:date="2014-05-01T10:50:00Z">
+                <w:ins w:id="1005" w:author="Xavier Hoenner" w:date="2014-05-01T10:49:00Z"/>
+              </w:rPr>
+              <w:pPrChange w:id="1006" w:author="Xavier Hoenner" w:date="2014-05-01T10:50:00Z">
                 <w:pPr>
                   <w:spacing w:after="200" w:line="276" w:lineRule="auto"/>
                   <w:jc w:val="center"/>
                 </w:pPr>
               </w:pPrChange>
             </w:pPr>
-            <w:ins w:id="999" w:author="Xavier Hoenner" w:date="2014-05-01T10:50:00Z">
+            <w:ins w:id="1007" w:author="Xavier Hoenner" w:date="2014-05-01T10:50:00Z">
               <w:r>
                 <w:t>Sub-headers = ‘channel_id’</w:t>
               </w:r>
@@ -30418,7 +30555,7 @@
       <w:tr>
         <w:trPr>
           <w:jc w:val="center"/>
-          <w:ins w:id="1000" w:author="Xavier Hoenner" w:date="2014-05-01T10:49:00Z"/>
+          <w:ins w:id="1008" w:author="Xavier Hoenner" w:date="2014-05-01T10:49:00Z"/>
         </w:trPr>
         <w:tc>
           <w:tcPr>
@@ -30429,7 +30566,7 @@
             <w:pPr>
               <w:jc w:val="center"/>
               <w:rPr>
-                <w:ins w:id="1001" w:author="Xavier Hoenner" w:date="2014-05-01T10:49:00Z"/>
+                <w:ins w:id="1009" w:author="Xavier Hoenner" w:date="2014-05-01T10:49:00Z"/>
               </w:rPr>
             </w:pPr>
           </w:p>
@@ -30443,7 +30580,7 @@
             <w:pPr>
               <w:jc w:val="center"/>
               <w:rPr>
-                <w:ins w:id="1002" w:author="Xavier Hoenner" w:date="2014-05-01T10:49:00Z"/>
+                <w:ins w:id="1010" w:author="Xavier Hoenner" w:date="2014-05-01T10:49:00Z"/>
               </w:rPr>
             </w:pPr>
           </w:p>
@@ -30457,7 +30594,7 @@
             <w:pPr>
               <w:jc w:val="center"/>
               <w:rPr>
-                <w:ins w:id="1003" w:author="Xavier Hoenner" w:date="2014-05-01T10:49:00Z"/>
+                <w:ins w:id="1011" w:author="Xavier Hoenner" w:date="2014-05-01T10:49:00Z"/>
               </w:rPr>
             </w:pPr>
           </w:p>
@@ -30471,7 +30608,7 @@
             <w:pPr>
               <w:jc w:val="center"/>
               <w:rPr>
-                <w:ins w:id="1004" w:author="Xavier Hoenner" w:date="2014-05-01T10:49:00Z"/>
+                <w:ins w:id="1012" w:author="Xavier Hoenner" w:date="2014-05-01T10:49:00Z"/>
               </w:rPr>
             </w:pPr>
           </w:p>
@@ -30485,7 +30622,7 @@
             <w:pPr>
               <w:jc w:val="center"/>
               <w:rPr>
-                <w:ins w:id="1005" w:author="Xavier Hoenner" w:date="2014-05-01T10:49:00Z"/>
+                <w:ins w:id="1013" w:author="Xavier Hoenner" w:date="2014-05-01T10:49:00Z"/>
               </w:rPr>
             </w:pPr>
           </w:p>
@@ -30553,7 +30690,7 @@
         </w:rPr>
         <w:t>_</w:t>
       </w:r>
-      <w:del w:id="1006" w:author="Xavier Hoenner" w:date="2014-06-16T14:48:00Z">
+      <w:del w:id="1014" w:author="Xavier Hoenner" w:date="2014-06-16T14:48:00Z">
         <w:r>
           <w:rPr>
             <w:u w:val="none"/>
@@ -30561,7 +30698,7 @@
           <w:delText>newDeployments’</w:delText>
         </w:r>
       </w:del>
-      <w:ins w:id="1007" w:author="Xavier Hoenner" w:date="2014-06-16T14:48:00Z">
+      <w:ins w:id="1015" w:author="Xavier Hoenner" w:date="2014-06-16T14:48:00Z">
         <w:r>
           <w:rPr>
             <w:u w:val="none"/>
@@ -30682,7 +30819,7 @@
                 <w:szCs w:val="24"/>
               </w:rPr>
             </w:pPr>
-            <w:ins w:id="1008" w:author="Xavier Hoenner" w:date="2014-05-01T09:52:00Z">
+            <w:ins w:id="1016" w:author="Xavier Hoenner" w:date="2014-05-01T09:52:00Z">
               <w:r>
                 <w:rPr>
                   <w:szCs w:val="24"/>
@@ -30696,7 +30833,7 @@
                 <w:t>.emii.org.au</w:t>
               </w:r>
             </w:ins>
-            <w:del w:id="1009" w:author="Xavier Hoenner" w:date="2014-05-01T09:52:00Z">
+            <w:del w:id="1017" w:author="Xavier Hoenner" w:date="2014-05-01T09:52:00Z">
               <w:r>
                 <w:rPr>
                   <w:szCs w:val="24"/>
@@ -30750,7 +30887,7 @@
                 <w:szCs w:val="24"/>
               </w:rPr>
             </w:pPr>
-            <w:ins w:id="1010" w:author="Xavier Hoenner" w:date="2014-05-01T09:52:00Z">
+            <w:ins w:id="1018" w:author="Xavier Hoenner" w:date="2014-05-01T09:52:00Z">
               <w:r>
                 <w:rPr>
                   <w:szCs w:val="24"/>
@@ -30758,7 +30895,7 @@
                 <w:t>harvest</w:t>
               </w:r>
             </w:ins>
-            <w:del w:id="1011" w:author="Xavier Hoenner" w:date="2014-05-01T09:52:00Z">
+            <w:del w:id="1019" w:author="Xavier Hoenner" w:date="2014-05-01T09:52:00Z">
               <w:r>
                 <w:rPr>
                   <w:szCs w:val="24"/>
@@ -30800,7 +30937,7 @@
                 <w:szCs w:val="24"/>
               </w:rPr>
             </w:pPr>
-            <w:ins w:id="1012" w:author="Xavier Hoenner" w:date="2014-05-01T09:52:00Z">
+            <w:ins w:id="1020" w:author="Xavier Hoenner" w:date="2014-05-01T09:52:00Z">
               <w:r>
                 <w:rPr>
                   <w:szCs w:val="24"/>
@@ -30808,7 +30945,7 @@
                 <w:t>reporting</w:t>
               </w:r>
             </w:ins>
-            <w:del w:id="1013" w:author="Xavier Hoenner" w:date="2014-05-01T09:52:00Z">
+            <w:del w:id="1021" w:author="Xavier Hoenner" w:date="2014-05-01T09:52:00Z">
               <w:r>
                 <w:rPr>
                   <w:szCs w:val="24"/>
@@ -30877,12 +31014,12 @@
       <w:r>
         <w:t xml:space="preserve"> List all data for which ‘</w:t>
       </w:r>
-      <w:del w:id="1014" w:author="Xavier Hoenner" w:date="2014-05-01T10:52:00Z">
+      <w:del w:id="1022" w:author="Xavier Hoenner" w:date="2014-05-01T10:52:00Z">
         <w:r>
           <w:delText>date_on_portal</w:delText>
         </w:r>
       </w:del>
-      <w:ins w:id="1015" w:author="Xavier Hoenner" w:date="2014-05-01T10:52:00Z">
+      <w:ins w:id="1023" w:author="Xavier Hoenner" w:date="2014-05-01T10:52:00Z">
         <w:r>
           <w:t>end_date</w:t>
         </w:r>
@@ -30904,7 +31041,7 @@
       <w:r>
         <w:t xml:space="preserve"> None, data are already sorted</w:t>
       </w:r>
-      <w:del w:id="1016" w:author="Xavier Hoenner" w:date="2014-05-01T10:52:00Z">
+      <w:del w:id="1024" w:author="Xavier Hoenner" w:date="2014-05-01T10:52:00Z">
         <w:r>
           <w:delText xml:space="preserve"> by ASCENDING ‘site_name’, then by ASCENDING ‘parameter’, and then by ASCENDING ‘channel_id’</w:delText>
         </w:r>
@@ -30926,12 +31063,12 @@
       <w:r>
         <w:t xml:space="preserve"> Group by ‘site_name’, sub-group by ‘</w:t>
       </w:r>
-      <w:del w:id="1017" w:author="Xavier Hoenner" w:date="2014-05-01T10:52:00Z">
+      <w:del w:id="1025" w:author="Xavier Hoenner" w:date="2014-05-01T10:52:00Z">
         <w:r>
           <w:delText>parameter’</w:delText>
         </w:r>
       </w:del>
-      <w:ins w:id="1018" w:author="Xavier Hoenner" w:date="2014-05-01T10:52:00Z">
+      <w:ins w:id="1026" w:author="Xavier Hoenner" w:date="2014-05-01T10:52:00Z">
         <w:r>
           <w:t>channel_id’</w:t>
         </w:r>
@@ -30965,7 +31102,7 @@
       <w:r>
         <w:t>moorings site name</w:t>
       </w:r>
-      <w:del w:id="1019" w:author="Xavier Hoenner" w:date="2014-05-01T10:52:00Z">
+      <w:del w:id="1027" w:author="Xavier Hoenner" w:date="2014-05-01T10:52:00Z">
         <w:r>
           <w:delText xml:space="preserve"> (site code), and latitude/longitude coordinates</w:delText>
         </w:r>
@@ -30976,7 +31113,7 @@
       <w:r>
         <w:br/>
       </w:r>
-      <w:ins w:id="1020" w:author="Xavier Hoenner" w:date="2014-05-01T10:52:00Z">
+      <w:ins w:id="1028" w:author="Xavier Hoenner" w:date="2014-05-01T10:52:00Z">
         <w:r>
           <w:rPr>
             <w:b/>
@@ -31158,7 +31295,7 @@
           <w:t>).</w:t>
         </w:r>
       </w:ins>
-      <w:del w:id="1021" w:author="Xavier Hoenner" w:date="2014-05-01T10:52:00Z">
+      <w:del w:id="1029" w:author="Xavier Hoenner" w:date="2014-05-01T10:52:00Z">
         <w:r>
           <w:rPr>
             <w:b/>
@@ -31431,14 +31568,14 @@
     <w:p>
       <w:pPr>
         <w:rPr>
-          <w:ins w:id="1022" w:author="Xavier Hoenner" w:date="2014-05-01T10:53:00Z"/>
+          <w:ins w:id="1030" w:author="Xavier Hoenner" w:date="2014-05-01T10:53:00Z"/>
         </w:rPr>
       </w:pPr>
     </w:p>
     <w:p>
       <w:pPr>
         <w:rPr>
-          <w:ins w:id="1023" w:author="Xavier Hoenner" w:date="2014-05-01T10:53:00Z"/>
+          <w:ins w:id="1031" w:author="Xavier Hoenner" w:date="2014-05-01T10:53:00Z"/>
         </w:rPr>
       </w:pPr>
     </w:p>
@@ -31448,6 +31585,7 @@
         <w:pStyle w:val="Heading3"/>
       </w:pPr>
       <w:r>
+        <w:lastRenderedPageBreak/>
         <w:t>Template</w:t>
       </w:r>
     </w:p>
@@ -31471,7 +31609,7 @@
       <w:tr>
         <w:trPr>
           <w:jc w:val="center"/>
-          <w:del w:id="1024" w:author="Xavier Hoenner" w:date="2014-05-01T10:52:00Z"/>
+          <w:del w:id="1032" w:author="Xavier Hoenner" w:date="2014-05-01T10:52:00Z"/>
         </w:trPr>
         <w:tc>
           <w:tcPr>
@@ -31482,11 +31620,11 @@
             <w:pPr>
               <w:jc w:val="center"/>
               <w:rPr>
-                <w:del w:id="1025" w:author="Xavier Hoenner" w:date="2014-05-01T10:52:00Z"/>
-                <w:b/>
-              </w:rPr>
-            </w:pPr>
-            <w:del w:id="1026" w:author="Xavier Hoenner" w:date="2014-05-01T10:52:00Z">
+                <w:del w:id="1033" w:author="Xavier Hoenner" w:date="2014-05-01T10:52:00Z"/>
+                <w:b/>
+              </w:rPr>
+            </w:pPr>
+            <w:del w:id="1034" w:author="Xavier Hoenner" w:date="2014-05-01T10:52:00Z">
               <w:r>
                 <w:rPr>
                   <w:b/>
@@ -31505,11 +31643,11 @@
             <w:pPr>
               <w:jc w:val="center"/>
               <w:rPr>
-                <w:del w:id="1027" w:author="Xavier Hoenner" w:date="2014-05-01T10:52:00Z"/>
-                <w:b/>
-              </w:rPr>
-            </w:pPr>
-            <w:del w:id="1028" w:author="Xavier Hoenner" w:date="2014-05-01T10:52:00Z">
+                <w:del w:id="1035" w:author="Xavier Hoenner" w:date="2014-05-01T10:52:00Z"/>
+                <w:b/>
+              </w:rPr>
+            </w:pPr>
+            <w:del w:id="1036" w:author="Xavier Hoenner" w:date="2014-05-01T10:52:00Z">
               <w:r>
                 <w:rPr>
                   <w:b/>
@@ -31528,11 +31666,11 @@
             <w:pPr>
               <w:jc w:val="center"/>
               <w:rPr>
-                <w:del w:id="1029" w:author="Xavier Hoenner" w:date="2014-05-01T10:52:00Z"/>
-                <w:b/>
-              </w:rPr>
-            </w:pPr>
-            <w:del w:id="1030" w:author="Xavier Hoenner" w:date="2014-05-01T10:52:00Z">
+                <w:del w:id="1037" w:author="Xavier Hoenner" w:date="2014-05-01T10:52:00Z"/>
+                <w:b/>
+              </w:rPr>
+            </w:pPr>
+            <w:del w:id="1038" w:author="Xavier Hoenner" w:date="2014-05-01T10:52:00Z">
               <w:r>
                 <w:rPr>
                   <w:b/>
@@ -31551,11 +31689,11 @@
             <w:pPr>
               <w:jc w:val="center"/>
               <w:rPr>
-                <w:del w:id="1031" w:author="Xavier Hoenner" w:date="2014-05-01T10:52:00Z"/>
-                <w:b/>
-              </w:rPr>
-            </w:pPr>
-            <w:del w:id="1032" w:author="Xavier Hoenner" w:date="2014-05-01T10:52:00Z">
+                <w:del w:id="1039" w:author="Xavier Hoenner" w:date="2014-05-01T10:52:00Z"/>
+                <w:b/>
+              </w:rPr>
+            </w:pPr>
+            <w:del w:id="1040" w:author="Xavier Hoenner" w:date="2014-05-01T10:52:00Z">
               <w:r>
                 <w:rPr>
                   <w:b/>
@@ -31574,11 +31712,11 @@
             <w:pPr>
               <w:jc w:val="center"/>
               <w:rPr>
-                <w:del w:id="1033" w:author="Xavier Hoenner" w:date="2014-05-01T10:52:00Z"/>
-                <w:b/>
-              </w:rPr>
-            </w:pPr>
-            <w:del w:id="1034" w:author="Xavier Hoenner" w:date="2014-05-01T10:52:00Z">
+                <w:del w:id="1041" w:author="Xavier Hoenner" w:date="2014-05-01T10:52:00Z"/>
+                <w:b/>
+              </w:rPr>
+            </w:pPr>
+            <w:del w:id="1042" w:author="Xavier Hoenner" w:date="2014-05-01T10:52:00Z">
               <w:r>
                 <w:rPr>
                   <w:b/>
@@ -31597,11 +31735,11 @@
             <w:pPr>
               <w:jc w:val="center"/>
               <w:rPr>
-                <w:del w:id="1035" w:author="Xavier Hoenner" w:date="2014-05-01T10:52:00Z"/>
-                <w:b/>
-              </w:rPr>
-            </w:pPr>
-            <w:del w:id="1036" w:author="Xavier Hoenner" w:date="2014-05-01T10:52:00Z">
+                <w:del w:id="1043" w:author="Xavier Hoenner" w:date="2014-05-01T10:52:00Z"/>
+                <w:b/>
+              </w:rPr>
+            </w:pPr>
+            <w:del w:id="1044" w:author="Xavier Hoenner" w:date="2014-05-01T10:52:00Z">
               <w:r>
                 <w:rPr>
                   <w:b/>
@@ -31620,11 +31758,11 @@
             <w:pPr>
               <w:jc w:val="center"/>
               <w:rPr>
-                <w:del w:id="1037" w:author="Xavier Hoenner" w:date="2014-05-01T10:52:00Z"/>
-                <w:b/>
-              </w:rPr>
-            </w:pPr>
-            <w:del w:id="1038" w:author="Xavier Hoenner" w:date="2014-05-01T10:52:00Z">
+                <w:del w:id="1045" w:author="Xavier Hoenner" w:date="2014-05-01T10:52:00Z"/>
+                <w:b/>
+              </w:rPr>
+            </w:pPr>
+            <w:del w:id="1046" w:author="Xavier Hoenner" w:date="2014-05-01T10:52:00Z">
               <w:r>
                 <w:rPr>
                   <w:b/>
@@ -31643,11 +31781,11 @@
             <w:pPr>
               <w:jc w:val="center"/>
               <w:rPr>
-                <w:del w:id="1039" w:author="Xavier Hoenner" w:date="2014-05-01T10:52:00Z"/>
-                <w:b/>
-              </w:rPr>
-            </w:pPr>
-            <w:del w:id="1040" w:author="Xavier Hoenner" w:date="2014-05-01T10:52:00Z">
+                <w:del w:id="1047" w:author="Xavier Hoenner" w:date="2014-05-01T10:52:00Z"/>
+                <w:b/>
+              </w:rPr>
+            </w:pPr>
+            <w:del w:id="1048" w:author="Xavier Hoenner" w:date="2014-05-01T10:52:00Z">
               <w:r>
                 <w:rPr>
                   <w:b/>
@@ -31661,7 +31799,7 @@
       <w:tr>
         <w:trPr>
           <w:jc w:val="center"/>
-          <w:del w:id="1041" w:author="Xavier Hoenner" w:date="2014-05-01T10:52:00Z"/>
+          <w:del w:id="1049" w:author="Xavier Hoenner" w:date="2014-05-01T10:52:00Z"/>
         </w:trPr>
         <w:tc>
           <w:tcPr>
@@ -31672,10 +31810,10 @@
             <w:pPr>
               <w:jc w:val="center"/>
               <w:rPr>
-                <w:del w:id="1042" w:author="Xavier Hoenner" w:date="2014-05-01T10:52:00Z"/>
-              </w:rPr>
-            </w:pPr>
-            <w:del w:id="1043" w:author="Xavier Hoenner" w:date="2014-05-01T10:52:00Z">
+                <w:del w:id="1050" w:author="Xavier Hoenner" w:date="2014-05-01T10:52:00Z"/>
+              </w:rPr>
+            </w:pPr>
+            <w:del w:id="1051" w:author="Xavier Hoenner" w:date="2014-05-01T10:52:00Z">
               <w:r>
                 <w:delText>Sensor code</w:delText>
               </w:r>
@@ -31691,10 +31829,10 @@
             <w:pPr>
               <w:jc w:val="center"/>
               <w:rPr>
-                <w:del w:id="1044" w:author="Xavier Hoenner" w:date="2014-05-01T10:52:00Z"/>
-              </w:rPr>
-            </w:pPr>
-            <w:del w:id="1045" w:author="Xavier Hoenner" w:date="2014-05-01T10:52:00Z">
+                <w:del w:id="1052" w:author="Xavier Hoenner" w:date="2014-05-01T10:52:00Z"/>
+              </w:rPr>
+            </w:pPr>
+            <w:del w:id="1053" w:author="Xavier Hoenner" w:date="2014-05-01T10:52:00Z">
               <w:r>
                 <w:delText>Sensor depth</w:delText>
               </w:r>
@@ -31710,10 +31848,10 @@
             <w:pPr>
               <w:jc w:val="center"/>
               <w:rPr>
-                <w:del w:id="1046" w:author="Xavier Hoenner" w:date="2014-05-01T10:52:00Z"/>
-              </w:rPr>
-            </w:pPr>
-            <w:del w:id="1047" w:author="Xavier Hoenner" w:date="2014-05-01T10:52:00Z">
+                <w:del w:id="1054" w:author="Xavier Hoenner" w:date="2014-05-01T10:52:00Z"/>
+              </w:rPr>
+            </w:pPr>
+            <w:del w:id="1055" w:author="Xavier Hoenner" w:date="2014-05-01T10:52:00Z">
               <w:r>
                 <w:delText>QC’d data</w:delText>
               </w:r>
@@ -31729,10 +31867,10 @@
             <w:pPr>
               <w:jc w:val="center"/>
               <w:rPr>
-                <w:del w:id="1048" w:author="Xavier Hoenner" w:date="2014-05-01T10:52:00Z"/>
-              </w:rPr>
-            </w:pPr>
-            <w:del w:id="1049" w:author="Xavier Hoenner" w:date="2014-05-01T10:52:00Z">
+                <w:del w:id="1056" w:author="Xavier Hoenner" w:date="2014-05-01T10:52:00Z"/>
+              </w:rPr>
+            </w:pPr>
+            <w:del w:id="1057" w:author="Xavier Hoenner" w:date="2014-05-01T10:52:00Z">
               <w:r>
                 <w:delText>Start</w:delText>
               </w:r>
@@ -31748,10 +31886,10 @@
             <w:pPr>
               <w:jc w:val="center"/>
               <w:rPr>
-                <w:del w:id="1050" w:author="Xavier Hoenner" w:date="2014-05-01T10:52:00Z"/>
-              </w:rPr>
-            </w:pPr>
-            <w:del w:id="1051" w:author="Xavier Hoenner" w:date="2014-05-01T10:52:00Z">
+                <w:del w:id="1058" w:author="Xavier Hoenner" w:date="2014-05-01T10:52:00Z"/>
+              </w:rPr>
+            </w:pPr>
+            <w:del w:id="1059" w:author="Xavier Hoenner" w:date="2014-05-01T10:52:00Z">
               <w:r>
                 <w:delText>End</w:delText>
               </w:r>
@@ -31767,10 +31905,10 @@
             <w:pPr>
               <w:jc w:val="center"/>
               <w:rPr>
-                <w:del w:id="1052" w:author="Xavier Hoenner" w:date="2014-05-01T10:52:00Z"/>
-              </w:rPr>
-            </w:pPr>
-            <w:del w:id="1053" w:author="Xavier Hoenner" w:date="2014-05-01T10:52:00Z">
+                <w:del w:id="1060" w:author="Xavier Hoenner" w:date="2014-05-01T10:52:00Z"/>
+              </w:rPr>
+            </w:pPr>
+            <w:del w:id="1061" w:author="Xavier Hoenner" w:date="2014-05-01T10:52:00Z">
               <w:r>
                 <w:delText>Time coverage (days)</w:delText>
               </w:r>
@@ -31786,10 +31924,10 @@
             <w:pPr>
               <w:jc w:val="center"/>
               <w:rPr>
-                <w:del w:id="1054" w:author="Xavier Hoenner" w:date="2014-05-01T10:52:00Z"/>
-              </w:rPr>
-            </w:pPr>
-            <w:del w:id="1055" w:author="Xavier Hoenner" w:date="2014-05-01T10:52:00Z">
+                <w:del w:id="1062" w:author="Xavier Hoenner" w:date="2014-05-01T10:52:00Z"/>
+              </w:rPr>
+            </w:pPr>
+            <w:del w:id="1063" w:author="Xavier Hoenner" w:date="2014-05-01T10:52:00Z">
               <w:r>
                 <w:delText>Time to upload data (days)</w:delText>
               </w:r>
@@ -31805,10 +31943,10 @@
             <w:pPr>
               <w:jc w:val="center"/>
               <w:rPr>
-                <w:del w:id="1056" w:author="Xavier Hoenner" w:date="2014-05-01T10:52:00Z"/>
-              </w:rPr>
-            </w:pPr>
-            <w:del w:id="1057" w:author="Xavier Hoenner" w:date="2014-05-01T10:52:00Z">
+                <w:del w:id="1064" w:author="Xavier Hoenner" w:date="2014-05-01T10:52:00Z"/>
+              </w:rPr>
+            </w:pPr>
+            <w:del w:id="1065" w:author="Xavier Hoenner" w:date="2014-05-01T10:52:00Z">
               <w:r>
                 <w:delText>Time to publish data (days)</w:delText>
               </w:r>
@@ -31819,7 +31957,7 @@
       <w:tr>
         <w:trPr>
           <w:jc w:val="center"/>
-          <w:del w:id="1058" w:author="Xavier Hoenner" w:date="2014-05-01T10:52:00Z"/>
+          <w:del w:id="1066" w:author="Xavier Hoenner" w:date="2014-05-01T10:52:00Z"/>
         </w:trPr>
         <w:tc>
           <w:tcPr>
@@ -31832,10 +31970,10 @@
             <w:pPr>
               <w:jc w:val="center"/>
               <w:rPr>
-                <w:del w:id="1059" w:author="Xavier Hoenner" w:date="2014-05-01T10:52:00Z"/>
-              </w:rPr>
-            </w:pPr>
-            <w:del w:id="1060" w:author="Xavier Hoenner" w:date="2014-05-01T10:52:00Z">
+                <w:del w:id="1067" w:author="Xavier Hoenner" w:date="2014-05-01T10:52:00Z"/>
+              </w:rPr>
+            </w:pPr>
+            <w:del w:id="1068" w:author="Xavier Hoenner" w:date="2014-05-01T10:52:00Z">
               <w:r>
                 <w:delText>Headers = ‘site_name’</w:delText>
               </w:r>
@@ -31846,7 +31984,7 @@
       <w:tr>
         <w:trPr>
           <w:jc w:val="center"/>
-          <w:del w:id="1061" w:author="Xavier Hoenner" w:date="2014-05-01T10:52:00Z"/>
+          <w:del w:id="1069" w:author="Xavier Hoenner" w:date="2014-05-01T10:52:00Z"/>
         </w:trPr>
         <w:tc>
           <w:tcPr>
@@ -31858,10 +31996,10 @@
           <w:p>
             <w:pPr>
               <w:rPr>
-                <w:del w:id="1062" w:author="Xavier Hoenner" w:date="2014-05-01T10:52:00Z"/>
-              </w:rPr>
-            </w:pPr>
-            <w:del w:id="1063" w:author="Xavier Hoenner" w:date="2014-05-01T10:52:00Z">
+                <w:del w:id="1070" w:author="Xavier Hoenner" w:date="2014-05-01T10:52:00Z"/>
+              </w:rPr>
+            </w:pPr>
+            <w:del w:id="1071" w:author="Xavier Hoenner" w:date="2014-05-01T10:52:00Z">
               <w:r>
                 <w:delText>Sub-headers = ‘</w:delText>
               </w:r>
@@ -31878,7 +32016,7 @@
       <w:tr>
         <w:trPr>
           <w:jc w:val="center"/>
-          <w:del w:id="1064" w:author="Xavier Hoenner" w:date="2014-05-01T10:52:00Z"/>
+          <w:del w:id="1072" w:author="Xavier Hoenner" w:date="2014-05-01T10:52:00Z"/>
         </w:trPr>
         <w:tc>
           <w:tcPr>
@@ -31889,7 +32027,7 @@
             <w:pPr>
               <w:jc w:val="center"/>
               <w:rPr>
-                <w:del w:id="1065" w:author="Xavier Hoenner" w:date="2014-05-01T10:52:00Z"/>
+                <w:del w:id="1073" w:author="Xavier Hoenner" w:date="2014-05-01T10:52:00Z"/>
               </w:rPr>
             </w:pPr>
           </w:p>
@@ -31903,7 +32041,7 @@
             <w:pPr>
               <w:jc w:val="center"/>
               <w:rPr>
-                <w:del w:id="1066" w:author="Xavier Hoenner" w:date="2014-05-01T10:52:00Z"/>
+                <w:del w:id="1074" w:author="Xavier Hoenner" w:date="2014-05-01T10:52:00Z"/>
               </w:rPr>
             </w:pPr>
           </w:p>
@@ -31917,7 +32055,7 @@
             <w:pPr>
               <w:jc w:val="center"/>
               <w:rPr>
-                <w:del w:id="1067" w:author="Xavier Hoenner" w:date="2014-05-01T10:52:00Z"/>
+                <w:del w:id="1075" w:author="Xavier Hoenner" w:date="2014-05-01T10:52:00Z"/>
               </w:rPr>
             </w:pPr>
           </w:p>
@@ -31931,7 +32069,7 @@
             <w:pPr>
               <w:jc w:val="center"/>
               <w:rPr>
-                <w:del w:id="1068" w:author="Xavier Hoenner" w:date="2014-05-01T10:52:00Z"/>
+                <w:del w:id="1076" w:author="Xavier Hoenner" w:date="2014-05-01T10:52:00Z"/>
               </w:rPr>
             </w:pPr>
           </w:p>
@@ -31945,7 +32083,7 @@
             <w:pPr>
               <w:jc w:val="center"/>
               <w:rPr>
-                <w:del w:id="1069" w:author="Xavier Hoenner" w:date="2014-05-01T10:52:00Z"/>
+                <w:del w:id="1077" w:author="Xavier Hoenner" w:date="2014-05-01T10:52:00Z"/>
               </w:rPr>
             </w:pPr>
           </w:p>
@@ -31959,7 +32097,7 @@
             <w:pPr>
               <w:jc w:val="center"/>
               <w:rPr>
-                <w:del w:id="1070" w:author="Xavier Hoenner" w:date="2014-05-01T10:52:00Z"/>
+                <w:del w:id="1078" w:author="Xavier Hoenner" w:date="2014-05-01T10:52:00Z"/>
               </w:rPr>
             </w:pPr>
           </w:p>
@@ -31973,7 +32111,7 @@
             <w:pPr>
               <w:jc w:val="center"/>
               <w:rPr>
-                <w:del w:id="1071" w:author="Xavier Hoenner" w:date="2014-05-01T10:52:00Z"/>
+                <w:del w:id="1079" w:author="Xavier Hoenner" w:date="2014-05-01T10:52:00Z"/>
               </w:rPr>
             </w:pPr>
           </w:p>
@@ -31987,7 +32125,7 @@
             <w:pPr>
               <w:jc w:val="center"/>
               <w:rPr>
-                <w:del w:id="1072" w:author="Xavier Hoenner" w:date="2014-05-01T10:52:00Z"/>
+                <w:del w:id="1080" w:author="Xavier Hoenner" w:date="2014-05-01T10:52:00Z"/>
               </w:rPr>
             </w:pPr>
           </w:p>
@@ -31997,7 +32135,7 @@
     <w:p>
       <w:pPr>
         <w:rPr>
-          <w:ins w:id="1073" w:author="Xavier Hoenner" w:date="2014-05-01T10:52:00Z"/>
+          <w:ins w:id="1081" w:author="Xavier Hoenner" w:date="2014-05-01T10:52:00Z"/>
           <w:szCs w:val="24"/>
         </w:rPr>
       </w:pPr>
@@ -32019,7 +32157,7 @@
       <w:tr>
         <w:trPr>
           <w:jc w:val="center"/>
-          <w:ins w:id="1074" w:author="Xavier Hoenner" w:date="2014-05-01T10:52:00Z"/>
+          <w:ins w:id="1082" w:author="Xavier Hoenner" w:date="2014-05-01T10:52:00Z"/>
         </w:trPr>
         <w:tc>
           <w:tcPr>
@@ -32030,11 +32168,11 @@
             <w:pPr>
               <w:jc w:val="center"/>
               <w:rPr>
-                <w:ins w:id="1075" w:author="Xavier Hoenner" w:date="2014-05-01T10:52:00Z"/>
-                <w:b/>
-              </w:rPr>
-            </w:pPr>
-            <w:ins w:id="1076" w:author="Xavier Hoenner" w:date="2014-05-01T10:52:00Z">
+                <w:ins w:id="1083" w:author="Xavier Hoenner" w:date="2014-05-01T10:52:00Z"/>
+                <w:b/>
+              </w:rPr>
+            </w:pPr>
+            <w:ins w:id="1084" w:author="Xavier Hoenner" w:date="2014-05-01T10:52:00Z">
               <w:r>
                 <w:rPr>
                   <w:b/>
@@ -32053,11 +32191,11 @@
             <w:pPr>
               <w:jc w:val="center"/>
               <w:rPr>
-                <w:ins w:id="1077" w:author="Xavier Hoenner" w:date="2014-05-01T10:52:00Z"/>
-                <w:b/>
-              </w:rPr>
-            </w:pPr>
-            <w:ins w:id="1078" w:author="Xavier Hoenner" w:date="2014-05-01T10:52:00Z">
+                <w:ins w:id="1085" w:author="Xavier Hoenner" w:date="2014-05-01T10:52:00Z"/>
+                <w:b/>
+              </w:rPr>
+            </w:pPr>
+            <w:ins w:id="1086" w:author="Xavier Hoenner" w:date="2014-05-01T10:52:00Z">
               <w:r>
                 <w:rPr>
                   <w:b/>
@@ -32076,11 +32214,11 @@
             <w:pPr>
               <w:jc w:val="center"/>
               <w:rPr>
-                <w:ins w:id="1079" w:author="Xavier Hoenner" w:date="2014-05-01T10:52:00Z"/>
-                <w:b/>
-              </w:rPr>
-            </w:pPr>
-            <w:ins w:id="1080" w:author="Xavier Hoenner" w:date="2014-05-01T10:52:00Z">
+                <w:ins w:id="1087" w:author="Xavier Hoenner" w:date="2014-05-01T10:52:00Z"/>
+                <w:b/>
+              </w:rPr>
+            </w:pPr>
+            <w:ins w:id="1088" w:author="Xavier Hoenner" w:date="2014-05-01T10:52:00Z">
               <w:r>
                 <w:rPr>
                   <w:b/>
@@ -32099,11 +32237,11 @@
             <w:pPr>
               <w:jc w:val="center"/>
               <w:rPr>
-                <w:ins w:id="1081" w:author="Xavier Hoenner" w:date="2014-05-01T10:52:00Z"/>
-                <w:b/>
-              </w:rPr>
-            </w:pPr>
-            <w:ins w:id="1082" w:author="Xavier Hoenner" w:date="2014-05-01T10:52:00Z">
+                <w:ins w:id="1089" w:author="Xavier Hoenner" w:date="2014-05-01T10:52:00Z"/>
+                <w:b/>
+              </w:rPr>
+            </w:pPr>
+            <w:ins w:id="1090" w:author="Xavier Hoenner" w:date="2014-05-01T10:52:00Z">
               <w:r>
                 <w:rPr>
                   <w:b/>
@@ -32122,11 +32260,11 @@
             <w:pPr>
               <w:jc w:val="center"/>
               <w:rPr>
-                <w:ins w:id="1083" w:author="Xavier Hoenner" w:date="2014-05-01T10:52:00Z"/>
-                <w:b/>
-              </w:rPr>
-            </w:pPr>
-            <w:ins w:id="1084" w:author="Xavier Hoenner" w:date="2014-05-01T10:52:00Z">
+                <w:ins w:id="1091" w:author="Xavier Hoenner" w:date="2014-05-01T10:52:00Z"/>
+                <w:b/>
+              </w:rPr>
+            </w:pPr>
+            <w:ins w:id="1092" w:author="Xavier Hoenner" w:date="2014-05-01T10:52:00Z">
               <w:r>
                 <w:rPr>
                   <w:b/>
@@ -32140,7 +32278,7 @@
       <w:tr>
         <w:trPr>
           <w:jc w:val="center"/>
-          <w:ins w:id="1085" w:author="Xavier Hoenner" w:date="2014-05-01T10:52:00Z"/>
+          <w:ins w:id="1093" w:author="Xavier Hoenner" w:date="2014-05-01T10:52:00Z"/>
         </w:trPr>
         <w:tc>
           <w:tcPr>
@@ -32151,10 +32289,10 @@
             <w:pPr>
               <w:jc w:val="center"/>
               <w:rPr>
-                <w:ins w:id="1086" w:author="Xavier Hoenner" w:date="2014-05-01T10:52:00Z"/>
-              </w:rPr>
-            </w:pPr>
-            <w:ins w:id="1087" w:author="Xavier Hoenner" w:date="2014-05-01T10:52:00Z">
+                <w:ins w:id="1094" w:author="Xavier Hoenner" w:date="2014-05-01T10:52:00Z"/>
+              </w:rPr>
+            </w:pPr>
+            <w:ins w:id="1095" w:author="Xavier Hoenner" w:date="2014-05-01T10:52:00Z">
               <w:r>
                 <w:t>Sensor depth</w:t>
               </w:r>
@@ -32170,10 +32308,10 @@
             <w:pPr>
               <w:jc w:val="center"/>
               <w:rPr>
-                <w:ins w:id="1088" w:author="Xavier Hoenner" w:date="2014-05-01T10:52:00Z"/>
-              </w:rPr>
-            </w:pPr>
-            <w:ins w:id="1089" w:author="Xavier Hoenner" w:date="2014-05-01T10:52:00Z">
+                <w:ins w:id="1096" w:author="Xavier Hoenner" w:date="2014-05-01T10:52:00Z"/>
+              </w:rPr>
+            </w:pPr>
+            <w:ins w:id="1097" w:author="Xavier Hoenner" w:date="2014-05-01T10:52:00Z">
               <w:r>
                 <w:t>QC’d data</w:t>
               </w:r>
@@ -32189,10 +32327,10 @@
             <w:pPr>
               <w:jc w:val="center"/>
               <w:rPr>
-                <w:ins w:id="1090" w:author="Xavier Hoenner" w:date="2014-05-01T10:52:00Z"/>
-              </w:rPr>
-            </w:pPr>
-            <w:ins w:id="1091" w:author="Xavier Hoenner" w:date="2014-05-01T10:52:00Z">
+                <w:ins w:id="1098" w:author="Xavier Hoenner" w:date="2014-05-01T10:52:00Z"/>
+              </w:rPr>
+            </w:pPr>
+            <w:ins w:id="1099" w:author="Xavier Hoenner" w:date="2014-05-01T10:52:00Z">
               <w:r>
                 <w:t>Start</w:t>
               </w:r>
@@ -32208,10 +32346,10 @@
             <w:pPr>
               <w:jc w:val="center"/>
               <w:rPr>
-                <w:ins w:id="1092" w:author="Xavier Hoenner" w:date="2014-05-01T10:52:00Z"/>
-              </w:rPr>
-            </w:pPr>
-            <w:ins w:id="1093" w:author="Xavier Hoenner" w:date="2014-05-01T10:52:00Z">
+                <w:ins w:id="1100" w:author="Xavier Hoenner" w:date="2014-05-01T10:52:00Z"/>
+              </w:rPr>
+            </w:pPr>
+            <w:ins w:id="1101" w:author="Xavier Hoenner" w:date="2014-05-01T10:52:00Z">
               <w:r>
                 <w:t>End</w:t>
               </w:r>
@@ -32227,10 +32365,10 @@
             <w:pPr>
               <w:jc w:val="center"/>
               <w:rPr>
-                <w:ins w:id="1094" w:author="Xavier Hoenner" w:date="2014-05-01T10:52:00Z"/>
-              </w:rPr>
-            </w:pPr>
-            <w:ins w:id="1095" w:author="Xavier Hoenner" w:date="2014-05-01T10:52:00Z">
+                <w:ins w:id="1102" w:author="Xavier Hoenner" w:date="2014-05-01T10:52:00Z"/>
+              </w:rPr>
+            </w:pPr>
+            <w:ins w:id="1103" w:author="Xavier Hoenner" w:date="2014-05-01T10:52:00Z">
               <w:r>
                 <w:t>Time coverage (days)</w:t>
               </w:r>
@@ -32241,7 +32379,7 @@
       <w:tr>
         <w:trPr>
           <w:jc w:val="center"/>
-          <w:ins w:id="1096" w:author="Xavier Hoenner" w:date="2014-05-01T10:52:00Z"/>
+          <w:ins w:id="1104" w:author="Xavier Hoenner" w:date="2014-05-01T10:52:00Z"/>
         </w:trPr>
         <w:tc>
           <w:tcPr>
@@ -32254,10 +32392,10 @@
             <w:pPr>
               <w:jc w:val="center"/>
               <w:rPr>
-                <w:ins w:id="1097" w:author="Xavier Hoenner" w:date="2014-05-01T10:52:00Z"/>
-              </w:rPr>
-            </w:pPr>
-            <w:ins w:id="1098" w:author="Xavier Hoenner" w:date="2014-05-01T10:52:00Z">
+                <w:ins w:id="1105" w:author="Xavier Hoenner" w:date="2014-05-01T10:52:00Z"/>
+              </w:rPr>
+            </w:pPr>
+            <w:ins w:id="1106" w:author="Xavier Hoenner" w:date="2014-05-01T10:52:00Z">
               <w:r>
                 <w:t>Headers = ‘site_name’</w:t>
               </w:r>
@@ -32268,7 +32406,7 @@
       <w:tr>
         <w:trPr>
           <w:jc w:val="center"/>
-          <w:ins w:id="1099" w:author="Xavier Hoenner" w:date="2014-05-01T10:52:00Z"/>
+          <w:ins w:id="1107" w:author="Xavier Hoenner" w:date="2014-05-01T10:52:00Z"/>
         </w:trPr>
         <w:tc>
           <w:tcPr>
@@ -32280,10 +32418,10 @@
           <w:p>
             <w:pPr>
               <w:rPr>
-                <w:ins w:id="1100" w:author="Xavier Hoenner" w:date="2014-05-01T10:52:00Z"/>
-              </w:rPr>
-            </w:pPr>
-            <w:ins w:id="1101" w:author="Xavier Hoenner" w:date="2014-05-01T10:52:00Z">
+                <w:ins w:id="1108" w:author="Xavier Hoenner" w:date="2014-05-01T10:52:00Z"/>
+              </w:rPr>
+            </w:pPr>
+            <w:ins w:id="1109" w:author="Xavier Hoenner" w:date="2014-05-01T10:52:00Z">
               <w:r>
                 <w:t>Sub-headers = ‘channel_id’</w:t>
               </w:r>
@@ -32294,7 +32432,7 @@
       <w:tr>
         <w:trPr>
           <w:jc w:val="center"/>
-          <w:ins w:id="1102" w:author="Xavier Hoenner" w:date="2014-05-01T10:52:00Z"/>
+          <w:ins w:id="1110" w:author="Xavier Hoenner" w:date="2014-05-01T10:52:00Z"/>
         </w:trPr>
         <w:tc>
           <w:tcPr>
@@ -32305,7 +32443,7 @@
             <w:pPr>
               <w:jc w:val="center"/>
               <w:rPr>
-                <w:ins w:id="1103" w:author="Xavier Hoenner" w:date="2014-05-01T10:52:00Z"/>
+                <w:ins w:id="1111" w:author="Xavier Hoenner" w:date="2014-05-01T10:52:00Z"/>
               </w:rPr>
             </w:pPr>
           </w:p>
@@ -32319,7 +32457,7 @@
             <w:pPr>
               <w:jc w:val="center"/>
               <w:rPr>
-                <w:ins w:id="1104" w:author="Xavier Hoenner" w:date="2014-05-01T10:52:00Z"/>
+                <w:ins w:id="1112" w:author="Xavier Hoenner" w:date="2014-05-01T10:52:00Z"/>
               </w:rPr>
             </w:pPr>
           </w:p>
@@ -32333,7 +32471,7 @@
             <w:pPr>
               <w:jc w:val="center"/>
               <w:rPr>
-                <w:ins w:id="1105" w:author="Xavier Hoenner" w:date="2014-05-01T10:52:00Z"/>
+                <w:ins w:id="1113" w:author="Xavier Hoenner" w:date="2014-05-01T10:52:00Z"/>
               </w:rPr>
             </w:pPr>
           </w:p>
@@ -32347,7 +32485,7 @@
             <w:pPr>
               <w:jc w:val="center"/>
               <w:rPr>
-                <w:ins w:id="1106" w:author="Xavier Hoenner" w:date="2014-05-01T10:52:00Z"/>
+                <w:ins w:id="1114" w:author="Xavier Hoenner" w:date="2014-05-01T10:52:00Z"/>
               </w:rPr>
             </w:pPr>
           </w:p>
@@ -32361,7 +32499,7 @@
             <w:pPr>
               <w:jc w:val="center"/>
               <w:rPr>
-                <w:ins w:id="1107" w:author="Xavier Hoenner" w:date="2014-05-01T10:52:00Z"/>
+                <w:ins w:id="1115" w:author="Xavier Hoenner" w:date="2014-05-01T10:52:00Z"/>
               </w:rPr>
             </w:pPr>
           </w:p>
@@ -32371,7 +32509,7 @@
     <w:p>
       <w:pPr>
         <w:rPr>
-          <w:del w:id="1108" w:author="Xavier Hoenner" w:date="2014-05-01T10:53:00Z"/>
+          <w:del w:id="1116" w:author="Xavier Hoenner" w:date="2014-05-01T10:53:00Z"/>
           <w:szCs w:val="24"/>
         </w:rPr>
       </w:pPr>
@@ -32380,10 +32518,10 @@
       <w:pPr>
         <w:pStyle w:val="Heading2"/>
         <w:rPr>
-          <w:del w:id="1109" w:author="Xavier Hoenner" w:date="2014-05-01T10:53:00Z"/>
+          <w:del w:id="1117" w:author="Xavier Hoenner" w:date="2014-05-01T10:53:00Z"/>
         </w:rPr>
       </w:pPr>
-      <w:del w:id="1110" w:author="Xavier Hoenner" w:date="2014-05-01T10:53:00Z">
+      <w:del w:id="1118" w:author="Xavier Hoenner" w:date="2014-05-01T10:53:00Z">
         <w:r>
           <w:delText>5</w:delText>
         </w:r>
@@ -32413,15 +32551,15 @@
         <w:spacing w:line="360" w:lineRule="auto"/>
         <w:ind w:left="720"/>
         <w:rPr>
-          <w:del w:id="1111" w:author="Xavier Hoenner" w:date="2014-05-01T10:53:00Z"/>
-        </w:rPr>
-        <w:pPrChange w:id="1112" w:author="Xavier Hoenner" w:date="2014-05-01T10:53:00Z">
+          <w:del w:id="1119" w:author="Xavier Hoenner" w:date="2014-05-01T10:53:00Z"/>
+        </w:rPr>
+        <w:pPrChange w:id="1120" w:author="Xavier Hoenner" w:date="2014-05-01T10:53:00Z">
           <w:pPr>
             <w:pStyle w:val="Heading3"/>
           </w:pPr>
         </w:pPrChange>
       </w:pPr>
-      <w:del w:id="1113" w:author="Xavier Hoenner" w:date="2014-05-01T10:53:00Z">
+      <w:del w:id="1121" w:author="Xavier Hoenner" w:date="2014-05-01T10:53:00Z">
         <w:r>
           <w:rPr>
             <w:b w:val="0"/>
@@ -32472,16 +32610,16 @@
         <w:spacing w:line="360" w:lineRule="auto"/>
         <w:ind w:left="720"/>
         <w:rPr>
-          <w:del w:id="1114" w:author="Xavier Hoenner" w:date="2014-05-01T10:53:00Z"/>
+          <w:del w:id="1122" w:author="Xavier Hoenner" w:date="2014-05-01T10:53:00Z"/>
           <w:u w:val="none"/>
         </w:rPr>
-        <w:pPrChange w:id="1115" w:author="Xavier Hoenner" w:date="2014-05-01T10:53:00Z">
+        <w:pPrChange w:id="1123" w:author="Xavier Hoenner" w:date="2014-05-01T10:53:00Z">
           <w:pPr>
             <w:pStyle w:val="Heading3"/>
           </w:pPr>
         </w:pPrChange>
       </w:pPr>
-      <w:del w:id="1116" w:author="Xavier Hoenner" w:date="2014-05-01T10:53:00Z">
+      <w:del w:id="1124" w:author="Xavier Hoenner" w:date="2014-05-01T10:53:00Z">
         <w:r>
           <w:br/>
         </w:r>
@@ -32529,9 +32667,9 @@
         <w:ind w:left="720"/>
         <w:outlineLvl w:val="1"/>
         <w:rPr>
-          <w:del w:id="1117" w:author="Xavier Hoenner" w:date="2014-05-01T10:53:00Z"/>
-        </w:rPr>
-        <w:pPrChange w:id="1118" w:author="Xavier Hoenner" w:date="2014-05-01T10:53:00Z">
+          <w:del w:id="1125" w:author="Xavier Hoenner" w:date="2014-05-01T10:53:00Z"/>
+        </w:rPr>
+        <w:pPrChange w:id="1126" w:author="Xavier Hoenner" w:date="2014-05-01T10:53:00Z">
           <w:pPr/>
         </w:pPrChange>
       </w:pPr>
@@ -32544,13 +32682,13 @@
         <w:ind w:left="720"/>
         <w:outlineLvl w:val="1"/>
         <w:rPr>
-          <w:del w:id="1119" w:author="Xavier Hoenner" w:date="2014-05-01T10:53:00Z"/>
-        </w:rPr>
-        <w:pPrChange w:id="1120" w:author="Xavier Hoenner" w:date="2014-05-01T10:53:00Z">
+          <w:del w:id="1127" w:author="Xavier Hoenner" w:date="2014-05-01T10:53:00Z"/>
+        </w:rPr>
+        <w:pPrChange w:id="1128" w:author="Xavier Hoenner" w:date="2014-05-01T10:53:00Z">
           <w:pPr/>
         </w:pPrChange>
       </w:pPr>
-      <w:del w:id="1121" w:author="Xavier Hoenner" w:date="2014-05-01T10:53:00Z">
+      <w:del w:id="1129" w:author="Xavier Hoenner" w:date="2014-05-01T10:53:00Z">
         <w:r>
           <w:rPr>
             <w:u w:val="single"/>
@@ -32571,7 +32709,7 @@
       </w:tblGrid>
       <w:tr>
         <w:trPr>
-          <w:del w:id="1122" w:author="Xavier Hoenner" w:date="2014-05-01T10:53:00Z"/>
+          <w:del w:id="1130" w:author="Xavier Hoenner" w:date="2014-05-01T10:53:00Z"/>
         </w:trPr>
         <w:tc>
           <w:tcPr>
@@ -32585,18 +32723,18 @@
               <w:ind w:left="720"/>
               <w:outlineLvl w:val="1"/>
               <w:rPr>
-                <w:del w:id="1123" w:author="Xavier Hoenner" w:date="2014-05-01T10:53:00Z"/>
+                <w:del w:id="1131" w:author="Xavier Hoenner" w:date="2014-05-01T10:53:00Z"/>
                 <w:b/>
                 <w:sz w:val="24"/>
                 <w:szCs w:val="24"/>
               </w:rPr>
-              <w:pPrChange w:id="1124" w:author="Xavier Hoenner" w:date="2014-05-01T10:53:00Z">
+              <w:pPrChange w:id="1132" w:author="Xavier Hoenner" w:date="2014-05-01T10:53:00Z">
                 <w:pPr>
                   <w:spacing w:after="200" w:line="276" w:lineRule="auto"/>
                 </w:pPr>
               </w:pPrChange>
             </w:pPr>
-            <w:del w:id="1125" w:author="Xavier Hoenner" w:date="2014-05-01T10:53:00Z">
+            <w:del w:id="1133" w:author="Xavier Hoenner" w:date="2014-05-01T10:53:00Z">
               <w:r>
                 <w:rPr>
                   <w:b/>
@@ -32619,7 +32757,7 @@
               <w:ind w:left="720"/>
               <w:outlineLvl w:val="1"/>
               <w:rPr>
-                <w:del w:id="1126" w:author="Xavier Hoenner" w:date="2014-05-01T10:53:00Z"/>
+                <w:del w:id="1134" w:author="Xavier Hoenner" w:date="2014-05-01T10:53:00Z"/>
                 <w:rFonts w:asciiTheme="majorHAnsi" w:eastAsiaTheme="majorEastAsia" w:hAnsiTheme="majorHAnsi" w:cstheme="majorBidi"/>
                 <w:i/>
                 <w:iCs/>
@@ -32627,7 +32765,7 @@
                 <w:sz w:val="24"/>
                 <w:szCs w:val="24"/>
               </w:rPr>
-              <w:pPrChange w:id="1127" w:author="Xavier Hoenner" w:date="2014-05-01T10:53:00Z">
+              <w:pPrChange w:id="1135" w:author="Xavier Hoenner" w:date="2014-05-01T10:53:00Z">
                 <w:pPr>
                   <w:keepNext/>
                   <w:keepLines/>
@@ -32636,7 +32774,7 @@
                 </w:pPr>
               </w:pPrChange>
             </w:pPr>
-            <w:del w:id="1128" w:author="Xavier Hoenner" w:date="2014-05-01T09:52:00Z">
+            <w:del w:id="1136" w:author="Xavier Hoenner" w:date="2014-05-01T09:52:00Z">
               <w:r>
                 <w:rPr>
                   <w:szCs w:val="24"/>
@@ -32661,7 +32799,7 @@
       </w:tr>
       <w:tr>
         <w:trPr>
-          <w:del w:id="1129" w:author="Xavier Hoenner" w:date="2014-05-01T10:53:00Z"/>
+          <w:del w:id="1137" w:author="Xavier Hoenner" w:date="2014-05-01T10:53:00Z"/>
         </w:trPr>
         <w:tc>
           <w:tcPr>
@@ -32675,7 +32813,7 @@
               <w:ind w:left="720"/>
               <w:outlineLvl w:val="1"/>
               <w:rPr>
-                <w:del w:id="1130" w:author="Xavier Hoenner" w:date="2014-05-01T10:53:00Z"/>
+                <w:del w:id="1138" w:author="Xavier Hoenner" w:date="2014-05-01T10:53:00Z"/>
                 <w:rFonts w:asciiTheme="majorHAnsi" w:eastAsiaTheme="majorEastAsia" w:hAnsiTheme="majorHAnsi" w:cstheme="majorBidi"/>
                 <w:b/>
                 <w:i/>
@@ -32684,7 +32822,7 @@
                 <w:sz w:val="24"/>
                 <w:szCs w:val="24"/>
               </w:rPr>
-              <w:pPrChange w:id="1131" w:author="Xavier Hoenner" w:date="2014-05-01T10:53:00Z">
+              <w:pPrChange w:id="1139" w:author="Xavier Hoenner" w:date="2014-05-01T10:53:00Z">
                 <w:pPr>
                   <w:keepNext/>
                   <w:keepLines/>
@@ -32693,7 +32831,7 @@
                 </w:pPr>
               </w:pPrChange>
             </w:pPr>
-            <w:del w:id="1132" w:author="Xavier Hoenner" w:date="2014-05-01T10:53:00Z">
+            <w:del w:id="1140" w:author="Xavier Hoenner" w:date="2014-05-01T10:53:00Z">
               <w:r>
                 <w:rPr>
                   <w:b/>
@@ -32716,7 +32854,7 @@
               <w:ind w:left="720"/>
               <w:outlineLvl w:val="1"/>
               <w:rPr>
-                <w:del w:id="1133" w:author="Xavier Hoenner" w:date="2014-05-01T10:53:00Z"/>
+                <w:del w:id="1141" w:author="Xavier Hoenner" w:date="2014-05-01T10:53:00Z"/>
                 <w:rFonts w:asciiTheme="majorHAnsi" w:eastAsiaTheme="majorEastAsia" w:hAnsiTheme="majorHAnsi" w:cstheme="majorBidi"/>
                 <w:i/>
                 <w:iCs/>
@@ -32724,7 +32862,7 @@
                 <w:sz w:val="24"/>
                 <w:szCs w:val="24"/>
               </w:rPr>
-              <w:pPrChange w:id="1134" w:author="Xavier Hoenner" w:date="2014-05-01T10:53:00Z">
+              <w:pPrChange w:id="1142" w:author="Xavier Hoenner" w:date="2014-05-01T10:53:00Z">
                 <w:pPr>
                   <w:keepNext/>
                   <w:keepLines/>
@@ -32733,7 +32871,7 @@
                 </w:pPr>
               </w:pPrChange>
             </w:pPr>
-            <w:del w:id="1135" w:author="Xavier Hoenner" w:date="2014-05-01T09:52:00Z">
+            <w:del w:id="1143" w:author="Xavier Hoenner" w:date="2014-05-01T09:52:00Z">
               <w:r>
                 <w:rPr>
                   <w:szCs w:val="24"/>
@@ -32746,7 +32884,7 @@
       </w:tr>
       <w:tr>
         <w:trPr>
-          <w:del w:id="1136" w:author="Xavier Hoenner" w:date="2014-05-01T10:53:00Z"/>
+          <w:del w:id="1144" w:author="Xavier Hoenner" w:date="2014-05-01T10:53:00Z"/>
         </w:trPr>
         <w:tc>
           <w:tcPr>
@@ -32760,7 +32898,7 @@
               <w:ind w:left="720"/>
               <w:outlineLvl w:val="1"/>
               <w:rPr>
-                <w:del w:id="1137" w:author="Xavier Hoenner" w:date="2014-05-01T10:53:00Z"/>
+                <w:del w:id="1145" w:author="Xavier Hoenner" w:date="2014-05-01T10:53:00Z"/>
                 <w:rFonts w:asciiTheme="majorHAnsi" w:eastAsiaTheme="majorEastAsia" w:hAnsiTheme="majorHAnsi" w:cstheme="majorBidi"/>
                 <w:b/>
                 <w:i/>
@@ -32769,7 +32907,7 @@
                 <w:sz w:val="24"/>
                 <w:szCs w:val="24"/>
               </w:rPr>
-              <w:pPrChange w:id="1138" w:author="Xavier Hoenner" w:date="2014-05-01T10:53:00Z">
+              <w:pPrChange w:id="1146" w:author="Xavier Hoenner" w:date="2014-05-01T10:53:00Z">
                 <w:pPr>
                   <w:keepNext/>
                   <w:keepLines/>
@@ -32778,7 +32916,7 @@
                 </w:pPr>
               </w:pPrChange>
             </w:pPr>
-            <w:del w:id="1139" w:author="Xavier Hoenner" w:date="2014-05-01T10:53:00Z">
+            <w:del w:id="1147" w:author="Xavier Hoenner" w:date="2014-05-01T10:53:00Z">
               <w:r>
                 <w:rPr>
                   <w:b/>
@@ -32801,16 +32939,16 @@
               <w:ind w:left="720"/>
               <w:outlineLvl w:val="1"/>
               <w:rPr>
-                <w:del w:id="1140" w:author="Xavier Hoenner" w:date="2014-05-01T10:53:00Z"/>
+                <w:del w:id="1148" w:author="Xavier Hoenner" w:date="2014-05-01T10:53:00Z"/>
                 <w:szCs w:val="24"/>
               </w:rPr>
-              <w:pPrChange w:id="1141" w:author="Xavier Hoenner" w:date="2014-05-01T10:53:00Z">
+              <w:pPrChange w:id="1149" w:author="Xavier Hoenner" w:date="2014-05-01T10:53:00Z">
                 <w:pPr>
                   <w:spacing w:after="200" w:line="276" w:lineRule="auto"/>
                 </w:pPr>
               </w:pPrChange>
             </w:pPr>
-            <w:del w:id="1142" w:author="Xavier Hoenner" w:date="2014-05-01T09:52:00Z">
+            <w:del w:id="1150" w:author="Xavier Hoenner" w:date="2014-05-01T09:52:00Z">
               <w:r>
                 <w:rPr>
                   <w:szCs w:val="24"/>
@@ -32823,7 +32961,7 @@
       </w:tr>
       <w:tr>
         <w:trPr>
-          <w:del w:id="1143" w:author="Xavier Hoenner" w:date="2014-05-01T10:53:00Z"/>
+          <w:del w:id="1151" w:author="Xavier Hoenner" w:date="2014-05-01T10:53:00Z"/>
         </w:trPr>
         <w:tc>
           <w:tcPr>
@@ -32837,7 +32975,7 @@
               <w:ind w:left="720"/>
               <w:outlineLvl w:val="1"/>
               <w:rPr>
-                <w:del w:id="1144" w:author="Xavier Hoenner" w:date="2014-05-01T10:53:00Z"/>
+                <w:del w:id="1152" w:author="Xavier Hoenner" w:date="2014-05-01T10:53:00Z"/>
                 <w:rFonts w:asciiTheme="majorHAnsi" w:eastAsiaTheme="majorEastAsia" w:hAnsiTheme="majorHAnsi" w:cstheme="majorBidi"/>
                 <w:b/>
                 <w:i/>
@@ -32846,7 +32984,7 @@
                 <w:sz w:val="24"/>
                 <w:szCs w:val="24"/>
               </w:rPr>
-              <w:pPrChange w:id="1145" w:author="Xavier Hoenner" w:date="2014-05-01T10:53:00Z">
+              <w:pPrChange w:id="1153" w:author="Xavier Hoenner" w:date="2014-05-01T10:53:00Z">
                 <w:pPr>
                   <w:keepNext/>
                   <w:keepLines/>
@@ -32855,7 +32993,7 @@
                 </w:pPr>
               </w:pPrChange>
             </w:pPr>
-            <w:del w:id="1146" w:author="Xavier Hoenner" w:date="2014-05-01T10:53:00Z">
+            <w:del w:id="1154" w:author="Xavier Hoenner" w:date="2014-05-01T10:53:00Z">
               <w:r>
                 <w:rPr>
                   <w:b/>
@@ -32878,16 +33016,16 @@
               <w:ind w:left="720"/>
               <w:outlineLvl w:val="1"/>
               <w:rPr>
-                <w:del w:id="1147" w:author="Xavier Hoenner" w:date="2014-05-01T10:53:00Z"/>
+                <w:del w:id="1155" w:author="Xavier Hoenner" w:date="2014-05-01T10:53:00Z"/>
                 <w:szCs w:val="24"/>
               </w:rPr>
-              <w:pPrChange w:id="1148" w:author="Xavier Hoenner" w:date="2014-05-01T10:53:00Z">
+              <w:pPrChange w:id="1156" w:author="Xavier Hoenner" w:date="2014-05-01T10:53:00Z">
                 <w:pPr>
                   <w:spacing w:after="200" w:line="276" w:lineRule="auto"/>
                 </w:pPr>
               </w:pPrChange>
             </w:pPr>
-            <w:del w:id="1149" w:author="Xavier Hoenner" w:date="2014-05-01T10:53:00Z">
+            <w:del w:id="1157" w:author="Xavier Hoenner" w:date="2014-05-01T10:53:00Z">
               <w:r>
                 <w:rPr>
                   <w:szCs w:val="24"/>
@@ -32913,9 +33051,9 @@
         <w:ind w:left="720"/>
         <w:outlineLvl w:val="1"/>
         <w:rPr>
-          <w:del w:id="1150" w:author="Xavier Hoenner" w:date="2014-05-01T10:53:00Z"/>
-        </w:rPr>
-        <w:pPrChange w:id="1151" w:author="Xavier Hoenner" w:date="2014-05-01T10:53:00Z">
+          <w:del w:id="1158" w:author="Xavier Hoenner" w:date="2014-05-01T10:53:00Z"/>
+        </w:rPr>
+        <w:pPrChange w:id="1159" w:author="Xavier Hoenner" w:date="2014-05-01T10:53:00Z">
           <w:pPr/>
         </w:pPrChange>
       </w:pPr>
@@ -32928,13 +33066,13 @@
         <w:ind w:left="720"/>
         <w:outlineLvl w:val="1"/>
         <w:rPr>
-          <w:del w:id="1152" w:author="Xavier Hoenner" w:date="2014-05-01T10:53:00Z"/>
-        </w:rPr>
-        <w:pPrChange w:id="1153" w:author="Xavier Hoenner" w:date="2014-05-01T10:53:00Z">
+          <w:del w:id="1160" w:author="Xavier Hoenner" w:date="2014-05-01T10:53:00Z"/>
+        </w:rPr>
+        <w:pPrChange w:id="1161" w:author="Xavier Hoenner" w:date="2014-05-01T10:53:00Z">
           <w:pPr/>
         </w:pPrChange>
       </w:pPr>
-      <w:del w:id="1154" w:author="Xavier Hoenner" w:date="2014-05-01T10:53:00Z">
+      <w:del w:id="1162" w:author="Xavier Hoenner" w:date="2014-05-01T10:53:00Z">
         <w:r>
           <w:rPr>
             <w:u w:val="single"/>
@@ -32954,15 +33092,15 @@
         <w:ind w:left="720" w:hanging="1843"/>
         <w:outlineLvl w:val="1"/>
         <w:rPr>
-          <w:del w:id="1155" w:author="Xavier Hoenner" w:date="2014-05-01T10:53:00Z"/>
-        </w:rPr>
-        <w:pPrChange w:id="1156" w:author="Xavier Hoenner" w:date="2014-05-01T10:53:00Z">
+          <w:del w:id="1163" w:author="Xavier Hoenner" w:date="2014-05-01T10:53:00Z"/>
+        </w:rPr>
+        <w:pPrChange w:id="1164" w:author="Xavier Hoenner" w:date="2014-05-01T10:53:00Z">
           <w:pPr>
             <w:ind w:left="1843" w:hanging="1843"/>
           </w:pPr>
         </w:pPrChange>
       </w:pPr>
-      <w:del w:id="1157" w:author="Xavier Hoenner" w:date="2014-05-01T10:53:00Z">
+      <w:del w:id="1165" w:author="Xavier Hoenner" w:date="2014-05-01T10:53:00Z">
         <w:r>
           <w:rPr>
             <w:u w:val="single"/>
@@ -32982,15 +33120,15 @@
         <w:ind w:left="720" w:hanging="1843"/>
         <w:outlineLvl w:val="1"/>
         <w:rPr>
-          <w:del w:id="1158" w:author="Xavier Hoenner" w:date="2014-05-01T10:53:00Z"/>
-        </w:rPr>
-        <w:pPrChange w:id="1159" w:author="Xavier Hoenner" w:date="2014-05-01T10:53:00Z">
+          <w:del w:id="1166" w:author="Xavier Hoenner" w:date="2014-05-01T10:53:00Z"/>
+        </w:rPr>
+        <w:pPrChange w:id="1167" w:author="Xavier Hoenner" w:date="2014-05-01T10:53:00Z">
           <w:pPr>
             <w:ind w:left="1843" w:hanging="1843"/>
           </w:pPr>
         </w:pPrChange>
       </w:pPr>
-      <w:del w:id="1160" w:author="Xavier Hoenner" w:date="2014-05-01T10:53:00Z">
+      <w:del w:id="1168" w:author="Xavier Hoenner" w:date="2014-05-01T10:53:00Z">
         <w:r>
           <w:rPr>
             <w:u w:val="single"/>
@@ -33010,15 +33148,15 @@
         <w:ind w:left="720" w:hanging="993"/>
         <w:outlineLvl w:val="1"/>
         <w:rPr>
-          <w:del w:id="1161" w:author="Xavier Hoenner" w:date="2014-05-01T10:53:00Z"/>
-        </w:rPr>
-        <w:pPrChange w:id="1162" w:author="Xavier Hoenner" w:date="2014-05-01T10:53:00Z">
+          <w:del w:id="1169" w:author="Xavier Hoenner" w:date="2014-05-01T10:53:00Z"/>
+        </w:rPr>
+        <w:pPrChange w:id="1170" w:author="Xavier Hoenner" w:date="2014-05-01T10:53:00Z">
           <w:pPr>
             <w:ind w:left="993" w:hanging="993"/>
           </w:pPr>
         </w:pPrChange>
       </w:pPr>
-      <w:del w:id="1163" w:author="Xavier Hoenner" w:date="2014-05-01T10:53:00Z">
+      <w:del w:id="1171" w:author="Xavier Hoenner" w:date="2014-05-01T10:53:00Z">
         <w:r>
           <w:rPr>
             <w:u w:val="single"/>
@@ -33320,9 +33458,9 @@
         <w:ind w:left="720"/>
         <w:outlineLvl w:val="1"/>
         <w:rPr>
-          <w:del w:id="1164" w:author="Xavier Hoenner" w:date="2014-05-01T10:53:00Z"/>
-        </w:rPr>
-        <w:pPrChange w:id="1165" w:author="Xavier Hoenner" w:date="2014-05-01T10:53:00Z">
+          <w:del w:id="1172" w:author="Xavier Hoenner" w:date="2014-05-01T10:53:00Z"/>
+        </w:rPr>
+        <w:pPrChange w:id="1173" w:author="Xavier Hoenner" w:date="2014-05-01T10:53:00Z">
           <w:pPr/>
         </w:pPrChange>
       </w:pPr>
@@ -33333,15 +33471,15 @@
         <w:spacing w:line="360" w:lineRule="auto"/>
         <w:ind w:left="720"/>
         <w:rPr>
-          <w:del w:id="1166" w:author="Xavier Hoenner" w:date="2014-05-01T10:53:00Z"/>
-        </w:rPr>
-        <w:pPrChange w:id="1167" w:author="Xavier Hoenner" w:date="2014-05-01T10:53:00Z">
+          <w:del w:id="1174" w:author="Xavier Hoenner" w:date="2014-05-01T10:53:00Z"/>
+        </w:rPr>
+        <w:pPrChange w:id="1175" w:author="Xavier Hoenner" w:date="2014-05-01T10:53:00Z">
           <w:pPr>
             <w:pStyle w:val="Heading3"/>
           </w:pPr>
         </w:pPrChange>
       </w:pPr>
-      <w:del w:id="1168" w:author="Xavier Hoenner" w:date="2014-05-01T10:53:00Z">
+      <w:del w:id="1176" w:author="Xavier Hoenner" w:date="2014-05-01T10:53:00Z">
         <w:r>
           <w:delText>Template</w:delText>
         </w:r>
@@ -33367,7 +33505,7 @@
       <w:tr>
         <w:trPr>
           <w:jc w:val="center"/>
-          <w:del w:id="1169" w:author="Xavier Hoenner" w:date="2014-05-01T10:53:00Z"/>
+          <w:del w:id="1177" w:author="Xavier Hoenner" w:date="2014-05-01T10:53:00Z"/>
         </w:trPr>
         <w:tc>
           <w:tcPr>
@@ -33383,18 +33521,18 @@
               <w:jc w:val="center"/>
               <w:outlineLvl w:val="1"/>
               <w:rPr>
-                <w:del w:id="1170" w:author="Xavier Hoenner" w:date="2014-05-01T10:53:00Z"/>
+                <w:del w:id="1178" w:author="Xavier Hoenner" w:date="2014-05-01T10:53:00Z"/>
                 <w:b/>
                 <w:sz w:val="24"/>
               </w:rPr>
-              <w:pPrChange w:id="1171" w:author="Xavier Hoenner" w:date="2014-05-01T10:53:00Z">
+              <w:pPrChange w:id="1179" w:author="Xavier Hoenner" w:date="2014-05-01T10:53:00Z">
                 <w:pPr>
                   <w:spacing w:after="200" w:line="276" w:lineRule="auto"/>
                   <w:jc w:val="center"/>
                 </w:pPr>
               </w:pPrChange>
             </w:pPr>
-            <w:del w:id="1172" w:author="Xavier Hoenner" w:date="2014-05-01T10:53:00Z">
+            <w:del w:id="1180" w:author="Xavier Hoenner" w:date="2014-05-01T10:53:00Z">
               <w:r>
                 <w:rPr>
                   <w:b/>
@@ -33418,18 +33556,18 @@
               <w:jc w:val="center"/>
               <w:outlineLvl w:val="1"/>
               <w:rPr>
-                <w:del w:id="1173" w:author="Xavier Hoenner" w:date="2014-05-01T10:53:00Z"/>
+                <w:del w:id="1181" w:author="Xavier Hoenner" w:date="2014-05-01T10:53:00Z"/>
                 <w:b/>
                 <w:sz w:val="24"/>
               </w:rPr>
-              <w:pPrChange w:id="1174" w:author="Xavier Hoenner" w:date="2014-05-01T10:53:00Z">
+              <w:pPrChange w:id="1182" w:author="Xavier Hoenner" w:date="2014-05-01T10:53:00Z">
                 <w:pPr>
                   <w:spacing w:after="200" w:line="276" w:lineRule="auto"/>
                   <w:jc w:val="center"/>
                 </w:pPr>
               </w:pPrChange>
             </w:pPr>
-            <w:del w:id="1175" w:author="Xavier Hoenner" w:date="2014-05-01T10:53:00Z">
+            <w:del w:id="1183" w:author="Xavier Hoenner" w:date="2014-05-01T10:53:00Z">
               <w:r>
                 <w:rPr>
                   <w:b/>
@@ -33453,18 +33591,18 @@
               <w:jc w:val="center"/>
               <w:outlineLvl w:val="1"/>
               <w:rPr>
-                <w:del w:id="1176" w:author="Xavier Hoenner" w:date="2014-05-01T10:53:00Z"/>
+                <w:del w:id="1184" w:author="Xavier Hoenner" w:date="2014-05-01T10:53:00Z"/>
                 <w:b/>
                 <w:sz w:val="24"/>
               </w:rPr>
-              <w:pPrChange w:id="1177" w:author="Xavier Hoenner" w:date="2014-05-01T10:53:00Z">
+              <w:pPrChange w:id="1185" w:author="Xavier Hoenner" w:date="2014-05-01T10:53:00Z">
                 <w:pPr>
                   <w:spacing w:after="200" w:line="276" w:lineRule="auto"/>
                   <w:jc w:val="center"/>
                 </w:pPr>
               </w:pPrChange>
             </w:pPr>
-            <w:del w:id="1178" w:author="Xavier Hoenner" w:date="2014-05-01T10:53:00Z">
+            <w:del w:id="1186" w:author="Xavier Hoenner" w:date="2014-05-01T10:53:00Z">
               <w:r>
                 <w:rPr>
                   <w:b/>
@@ -33488,18 +33626,18 @@
               <w:jc w:val="center"/>
               <w:outlineLvl w:val="1"/>
               <w:rPr>
-                <w:del w:id="1179" w:author="Xavier Hoenner" w:date="2014-05-01T10:53:00Z"/>
+                <w:del w:id="1187" w:author="Xavier Hoenner" w:date="2014-05-01T10:53:00Z"/>
                 <w:b/>
                 <w:sz w:val="24"/>
               </w:rPr>
-              <w:pPrChange w:id="1180" w:author="Xavier Hoenner" w:date="2014-05-01T10:53:00Z">
+              <w:pPrChange w:id="1188" w:author="Xavier Hoenner" w:date="2014-05-01T10:53:00Z">
                 <w:pPr>
                   <w:spacing w:after="200" w:line="276" w:lineRule="auto"/>
                   <w:jc w:val="center"/>
                 </w:pPr>
               </w:pPrChange>
             </w:pPr>
-            <w:del w:id="1181" w:author="Xavier Hoenner" w:date="2014-05-01T10:53:00Z">
+            <w:del w:id="1189" w:author="Xavier Hoenner" w:date="2014-05-01T10:53:00Z">
               <w:r>
                 <w:rPr>
                   <w:b/>
@@ -33523,18 +33661,18 @@
               <w:jc w:val="center"/>
               <w:outlineLvl w:val="1"/>
               <w:rPr>
-                <w:del w:id="1182" w:author="Xavier Hoenner" w:date="2014-05-01T10:53:00Z"/>
+                <w:del w:id="1190" w:author="Xavier Hoenner" w:date="2014-05-01T10:53:00Z"/>
                 <w:b/>
                 <w:sz w:val="24"/>
               </w:rPr>
-              <w:pPrChange w:id="1183" w:author="Xavier Hoenner" w:date="2014-05-01T10:53:00Z">
+              <w:pPrChange w:id="1191" w:author="Xavier Hoenner" w:date="2014-05-01T10:53:00Z">
                 <w:pPr>
                   <w:spacing w:after="200" w:line="276" w:lineRule="auto"/>
                   <w:jc w:val="center"/>
                 </w:pPr>
               </w:pPrChange>
             </w:pPr>
-            <w:del w:id="1184" w:author="Xavier Hoenner" w:date="2014-05-01T10:53:00Z">
+            <w:del w:id="1192" w:author="Xavier Hoenner" w:date="2014-05-01T10:53:00Z">
               <w:r>
                 <w:rPr>
                   <w:b/>
@@ -33558,17 +33696,17 @@
               <w:jc w:val="center"/>
               <w:outlineLvl w:val="1"/>
               <w:rPr>
-                <w:del w:id="1185" w:author="Xavier Hoenner" w:date="2014-05-01T10:53:00Z"/>
-                <w:b/>
-              </w:rPr>
-              <w:pPrChange w:id="1186" w:author="Xavier Hoenner" w:date="2014-05-01T10:53:00Z">
+                <w:del w:id="1193" w:author="Xavier Hoenner" w:date="2014-05-01T10:53:00Z"/>
+                <w:b/>
+              </w:rPr>
+              <w:pPrChange w:id="1194" w:author="Xavier Hoenner" w:date="2014-05-01T10:53:00Z">
                 <w:pPr>
                   <w:spacing w:after="200" w:line="276" w:lineRule="auto"/>
                   <w:jc w:val="center"/>
                 </w:pPr>
               </w:pPrChange>
             </w:pPr>
-            <w:del w:id="1187" w:author="Xavier Hoenner" w:date="2014-05-01T10:53:00Z">
+            <w:del w:id="1195" w:author="Xavier Hoenner" w:date="2014-05-01T10:53:00Z">
               <w:r>
                 <w:rPr>
                   <w:b/>
@@ -33592,17 +33730,17 @@
               <w:jc w:val="center"/>
               <w:outlineLvl w:val="1"/>
               <w:rPr>
-                <w:del w:id="1188" w:author="Xavier Hoenner" w:date="2014-05-01T10:53:00Z"/>
-                <w:b/>
-              </w:rPr>
-              <w:pPrChange w:id="1189" w:author="Xavier Hoenner" w:date="2014-05-01T10:53:00Z">
+                <w:del w:id="1196" w:author="Xavier Hoenner" w:date="2014-05-01T10:53:00Z"/>
+                <w:b/>
+              </w:rPr>
+              <w:pPrChange w:id="1197" w:author="Xavier Hoenner" w:date="2014-05-01T10:53:00Z">
                 <w:pPr>
                   <w:spacing w:after="200" w:line="276" w:lineRule="auto"/>
                   <w:jc w:val="center"/>
                 </w:pPr>
               </w:pPrChange>
             </w:pPr>
-            <w:del w:id="1190" w:author="Xavier Hoenner" w:date="2014-05-01T10:53:00Z">
+            <w:del w:id="1198" w:author="Xavier Hoenner" w:date="2014-05-01T10:53:00Z">
               <w:r>
                 <w:rPr>
                   <w:b/>
@@ -33626,17 +33764,17 @@
               <w:jc w:val="center"/>
               <w:outlineLvl w:val="1"/>
               <w:rPr>
-                <w:del w:id="1191" w:author="Xavier Hoenner" w:date="2014-05-01T10:53:00Z"/>
-                <w:b/>
-              </w:rPr>
-              <w:pPrChange w:id="1192" w:author="Xavier Hoenner" w:date="2014-05-01T10:53:00Z">
+                <w:del w:id="1199" w:author="Xavier Hoenner" w:date="2014-05-01T10:53:00Z"/>
+                <w:b/>
+              </w:rPr>
+              <w:pPrChange w:id="1200" w:author="Xavier Hoenner" w:date="2014-05-01T10:53:00Z">
                 <w:pPr>
                   <w:spacing w:after="200" w:line="276" w:lineRule="auto"/>
                   <w:jc w:val="center"/>
                 </w:pPr>
               </w:pPrChange>
             </w:pPr>
-            <w:del w:id="1193" w:author="Xavier Hoenner" w:date="2014-05-01T10:53:00Z">
+            <w:del w:id="1201" w:author="Xavier Hoenner" w:date="2014-05-01T10:53:00Z">
               <w:r>
                 <w:rPr>
                   <w:b/>
@@ -33650,7 +33788,7 @@
       <w:tr>
         <w:trPr>
           <w:jc w:val="center"/>
-          <w:del w:id="1194" w:author="Xavier Hoenner" w:date="2014-05-01T10:53:00Z"/>
+          <w:del w:id="1202" w:author="Xavier Hoenner" w:date="2014-05-01T10:53:00Z"/>
         </w:trPr>
         <w:tc>
           <w:tcPr>
@@ -33666,16 +33804,16 @@
               <w:jc w:val="center"/>
               <w:outlineLvl w:val="1"/>
               <w:rPr>
-                <w:del w:id="1195" w:author="Xavier Hoenner" w:date="2014-05-01T10:53:00Z"/>
-              </w:rPr>
-              <w:pPrChange w:id="1196" w:author="Xavier Hoenner" w:date="2014-05-01T10:53:00Z">
+                <w:del w:id="1203" w:author="Xavier Hoenner" w:date="2014-05-01T10:53:00Z"/>
+              </w:rPr>
+              <w:pPrChange w:id="1204" w:author="Xavier Hoenner" w:date="2014-05-01T10:53:00Z">
                 <w:pPr>
                   <w:spacing w:after="200" w:line="276" w:lineRule="auto"/>
                   <w:jc w:val="center"/>
                 </w:pPr>
               </w:pPrChange>
             </w:pPr>
-            <w:del w:id="1197" w:author="Xavier Hoenner" w:date="2014-05-01T10:53:00Z">
+            <w:del w:id="1205" w:author="Xavier Hoenner" w:date="2014-05-01T10:53:00Z">
               <w:r>
                 <w:delText>Sensor code</w:delText>
               </w:r>
@@ -33696,16 +33834,16 @@
               <w:jc w:val="center"/>
               <w:outlineLvl w:val="1"/>
               <w:rPr>
-                <w:del w:id="1198" w:author="Xavier Hoenner" w:date="2014-05-01T10:53:00Z"/>
-              </w:rPr>
-              <w:pPrChange w:id="1199" w:author="Xavier Hoenner" w:date="2014-05-01T10:53:00Z">
+                <w:del w:id="1206" w:author="Xavier Hoenner" w:date="2014-05-01T10:53:00Z"/>
+              </w:rPr>
+              <w:pPrChange w:id="1207" w:author="Xavier Hoenner" w:date="2014-05-01T10:53:00Z">
                 <w:pPr>
                   <w:spacing w:after="200" w:line="276" w:lineRule="auto"/>
                   <w:jc w:val="center"/>
                 </w:pPr>
               </w:pPrChange>
             </w:pPr>
-            <w:del w:id="1200" w:author="Xavier Hoenner" w:date="2014-05-01T10:53:00Z">
+            <w:del w:id="1208" w:author="Xavier Hoenner" w:date="2014-05-01T10:53:00Z">
               <w:r>
                 <w:delText>Sensor depth</w:delText>
               </w:r>
@@ -33726,16 +33864,16 @@
               <w:jc w:val="center"/>
               <w:outlineLvl w:val="1"/>
               <w:rPr>
-                <w:del w:id="1201" w:author="Xavier Hoenner" w:date="2014-05-01T10:53:00Z"/>
-              </w:rPr>
-              <w:pPrChange w:id="1202" w:author="Xavier Hoenner" w:date="2014-05-01T10:53:00Z">
+                <w:del w:id="1209" w:author="Xavier Hoenner" w:date="2014-05-01T10:53:00Z"/>
+              </w:rPr>
+              <w:pPrChange w:id="1210" w:author="Xavier Hoenner" w:date="2014-05-01T10:53:00Z">
                 <w:pPr>
                   <w:spacing w:after="200" w:line="276" w:lineRule="auto"/>
                   <w:jc w:val="center"/>
                 </w:pPr>
               </w:pPrChange>
             </w:pPr>
-            <w:del w:id="1203" w:author="Xavier Hoenner" w:date="2014-05-01T10:53:00Z">
+            <w:del w:id="1211" w:author="Xavier Hoenner" w:date="2014-05-01T10:53:00Z">
               <w:r>
                 <w:delText>QC’d data</w:delText>
               </w:r>
@@ -33756,16 +33894,16 @@
               <w:jc w:val="center"/>
               <w:outlineLvl w:val="1"/>
               <w:rPr>
-                <w:del w:id="1204" w:author="Xavier Hoenner" w:date="2014-05-01T10:53:00Z"/>
-              </w:rPr>
-              <w:pPrChange w:id="1205" w:author="Xavier Hoenner" w:date="2014-05-01T10:53:00Z">
+                <w:del w:id="1212" w:author="Xavier Hoenner" w:date="2014-05-01T10:53:00Z"/>
+              </w:rPr>
+              <w:pPrChange w:id="1213" w:author="Xavier Hoenner" w:date="2014-05-01T10:53:00Z">
                 <w:pPr>
                   <w:spacing w:after="200" w:line="276" w:lineRule="auto"/>
                   <w:jc w:val="center"/>
                 </w:pPr>
               </w:pPrChange>
             </w:pPr>
-            <w:del w:id="1206" w:author="Xavier Hoenner" w:date="2014-05-01T10:53:00Z">
+            <w:del w:id="1214" w:author="Xavier Hoenner" w:date="2014-05-01T10:53:00Z">
               <w:r>
                 <w:delText>Start</w:delText>
               </w:r>
@@ -33786,16 +33924,16 @@
               <w:jc w:val="center"/>
               <w:outlineLvl w:val="1"/>
               <w:rPr>
-                <w:del w:id="1207" w:author="Xavier Hoenner" w:date="2014-05-01T10:53:00Z"/>
-              </w:rPr>
-              <w:pPrChange w:id="1208" w:author="Xavier Hoenner" w:date="2014-05-01T10:53:00Z">
+                <w:del w:id="1215" w:author="Xavier Hoenner" w:date="2014-05-01T10:53:00Z"/>
+              </w:rPr>
+              <w:pPrChange w:id="1216" w:author="Xavier Hoenner" w:date="2014-05-01T10:53:00Z">
                 <w:pPr>
                   <w:spacing w:after="200" w:line="276" w:lineRule="auto"/>
                   <w:jc w:val="center"/>
                 </w:pPr>
               </w:pPrChange>
             </w:pPr>
-            <w:del w:id="1209" w:author="Xavier Hoenner" w:date="2014-05-01T10:53:00Z">
+            <w:del w:id="1217" w:author="Xavier Hoenner" w:date="2014-05-01T10:53:00Z">
               <w:r>
                 <w:delText>End</w:delText>
               </w:r>
@@ -33816,16 +33954,16 @@
               <w:jc w:val="center"/>
               <w:outlineLvl w:val="1"/>
               <w:rPr>
-                <w:del w:id="1210" w:author="Xavier Hoenner" w:date="2014-05-01T10:53:00Z"/>
-              </w:rPr>
-              <w:pPrChange w:id="1211" w:author="Xavier Hoenner" w:date="2014-05-01T10:53:00Z">
+                <w:del w:id="1218" w:author="Xavier Hoenner" w:date="2014-05-01T10:53:00Z"/>
+              </w:rPr>
+              <w:pPrChange w:id="1219" w:author="Xavier Hoenner" w:date="2014-05-01T10:53:00Z">
                 <w:pPr>
                   <w:spacing w:after="200" w:line="276" w:lineRule="auto"/>
                   <w:jc w:val="center"/>
                 </w:pPr>
               </w:pPrChange>
             </w:pPr>
-            <w:del w:id="1212" w:author="Xavier Hoenner" w:date="2014-05-01T10:53:00Z">
+            <w:del w:id="1220" w:author="Xavier Hoenner" w:date="2014-05-01T10:53:00Z">
               <w:r>
                 <w:delText>Time coverage (days)</w:delText>
               </w:r>
@@ -33846,16 +33984,16 @@
               <w:jc w:val="center"/>
               <w:outlineLvl w:val="1"/>
               <w:rPr>
-                <w:del w:id="1213" w:author="Xavier Hoenner" w:date="2014-05-01T10:53:00Z"/>
-              </w:rPr>
-              <w:pPrChange w:id="1214" w:author="Xavier Hoenner" w:date="2014-05-01T10:53:00Z">
+                <w:del w:id="1221" w:author="Xavier Hoenner" w:date="2014-05-01T10:53:00Z"/>
+              </w:rPr>
+              <w:pPrChange w:id="1222" w:author="Xavier Hoenner" w:date="2014-05-01T10:53:00Z">
                 <w:pPr>
                   <w:spacing w:after="200" w:line="276" w:lineRule="auto"/>
                   <w:jc w:val="center"/>
                 </w:pPr>
               </w:pPrChange>
             </w:pPr>
-            <w:del w:id="1215" w:author="Xavier Hoenner" w:date="2014-05-01T10:53:00Z">
+            <w:del w:id="1223" w:author="Xavier Hoenner" w:date="2014-05-01T10:53:00Z">
               <w:r>
                 <w:delText>Time to upload data (days)</w:delText>
               </w:r>
@@ -33876,98 +34014,18 @@
               <w:jc w:val="center"/>
               <w:outlineLvl w:val="1"/>
               <w:rPr>
-                <w:del w:id="1216" w:author="Xavier Hoenner" w:date="2014-05-01T10:53:00Z"/>
-              </w:rPr>
-              <w:pPrChange w:id="1217" w:author="Xavier Hoenner" w:date="2014-05-01T10:53:00Z">
+                <w:del w:id="1224" w:author="Xavier Hoenner" w:date="2014-05-01T10:53:00Z"/>
+              </w:rPr>
+              <w:pPrChange w:id="1225" w:author="Xavier Hoenner" w:date="2014-05-01T10:53:00Z">
                 <w:pPr>
                   <w:spacing w:after="200" w:line="276" w:lineRule="auto"/>
                   <w:jc w:val="center"/>
                 </w:pPr>
               </w:pPrChange>
             </w:pPr>
-            <w:del w:id="1218" w:author="Xavier Hoenner" w:date="2014-05-01T10:53:00Z">
+            <w:del w:id="1226" w:author="Xavier Hoenner" w:date="2014-05-01T10:53:00Z">
               <w:r>
                 <w:delText>Time to publish data (days)</w:delText>
-              </w:r>
-            </w:del>
-          </w:p>
-        </w:tc>
-      </w:tr>
-      <w:tr>
-        <w:trPr>
-          <w:jc w:val="center"/>
-          <w:del w:id="1219" w:author="Xavier Hoenner" w:date="2014-05-01T10:53:00Z"/>
-        </w:trPr>
-        <w:tc>
-          <w:tcPr>
-            <w:tcW w:w="5000" w:type="pct"/>
-            <w:gridSpan w:val="8"/>
-            <w:shd w:val="clear" w:color="auto" w:fill="595959" w:themeFill="text1" w:themeFillTint="A6"/>
-            <w:vAlign w:val="center"/>
-          </w:tcPr>
-          <w:p>
-            <w:pPr>
-              <w:keepNext/>
-              <w:keepLines/>
-              <w:spacing w:line="360" w:lineRule="auto"/>
-              <w:ind w:left="720"/>
-              <w:jc w:val="center"/>
-              <w:outlineLvl w:val="1"/>
-              <w:rPr>
-                <w:del w:id="1220" w:author="Xavier Hoenner" w:date="2014-05-01T10:53:00Z"/>
-              </w:rPr>
-              <w:pPrChange w:id="1221" w:author="Xavier Hoenner" w:date="2014-05-01T10:53:00Z">
-                <w:pPr>
-                  <w:spacing w:after="200" w:line="276" w:lineRule="auto"/>
-                  <w:jc w:val="center"/>
-                </w:pPr>
-              </w:pPrChange>
-            </w:pPr>
-            <w:del w:id="1222" w:author="Xavier Hoenner" w:date="2014-05-01T10:53:00Z">
-              <w:r>
-                <w:delText>Headers = ‘site_name’</w:delText>
-              </w:r>
-            </w:del>
-          </w:p>
-        </w:tc>
-      </w:tr>
-      <w:tr>
-        <w:trPr>
-          <w:jc w:val="center"/>
-          <w:del w:id="1223" w:author="Xavier Hoenner" w:date="2014-05-01T10:53:00Z"/>
-        </w:trPr>
-        <w:tc>
-          <w:tcPr>
-            <w:tcW w:w="5000" w:type="pct"/>
-            <w:gridSpan w:val="8"/>
-            <w:shd w:val="clear" w:color="auto" w:fill="BFBFBF" w:themeFill="background1" w:themeFillShade="BF"/>
-            <w:vAlign w:val="center"/>
-          </w:tcPr>
-          <w:p>
-            <w:pPr>
-              <w:keepNext/>
-              <w:keepLines/>
-              <w:spacing w:line="360" w:lineRule="auto"/>
-              <w:ind w:left="720"/>
-              <w:outlineLvl w:val="1"/>
-              <w:rPr>
-                <w:del w:id="1224" w:author="Xavier Hoenner" w:date="2014-05-01T10:53:00Z"/>
-              </w:rPr>
-              <w:pPrChange w:id="1225" w:author="Xavier Hoenner" w:date="2014-05-01T10:53:00Z">
-                <w:pPr>
-                  <w:spacing w:after="200" w:line="276" w:lineRule="auto"/>
-                </w:pPr>
-              </w:pPrChange>
-            </w:pPr>
-            <w:del w:id="1226" w:author="Xavier Hoenner" w:date="2014-05-01T10:53:00Z">
-              <w:r>
-                <w:delText>Sub-headers = ‘</w:delText>
-              </w:r>
-              <w:r>
-                <w:delText>parameter</w:delText>
-              </w:r>
-              <w:r>
-                <w:delText>’</w:delText>
               </w:r>
             </w:del>
           </w:p>
@@ -33980,7 +34038,9 @@
         </w:trPr>
         <w:tc>
           <w:tcPr>
-            <w:tcW w:w="475" w:type="pct"/>
+            <w:tcW w:w="5000" w:type="pct"/>
+            <w:gridSpan w:val="8"/>
+            <w:shd w:val="clear" w:color="auto" w:fill="595959" w:themeFill="text1" w:themeFillTint="A6"/>
             <w:vAlign w:val="center"/>
           </w:tcPr>
           <w:p>
@@ -33993,7 +34053,6 @@
               <w:outlineLvl w:val="1"/>
               <w:rPr>
                 <w:del w:id="1228" w:author="Xavier Hoenner" w:date="2014-05-01T10:53:00Z"/>
-                <w:sz w:val="24"/>
               </w:rPr>
               <w:pPrChange w:id="1229" w:author="Xavier Hoenner" w:date="2014-05-01T10:53:00Z">
                 <w:pPr>
@@ -34002,11 +34061,24 @@
                 </w:pPr>
               </w:pPrChange>
             </w:pPr>
-          </w:p>
-        </w:tc>
-        <w:tc>
-          <w:tcPr>
-            <w:tcW w:w="572" w:type="pct"/>
+            <w:del w:id="1230" w:author="Xavier Hoenner" w:date="2014-05-01T10:53:00Z">
+              <w:r>
+                <w:delText>Headers = ‘site_name’</w:delText>
+              </w:r>
+            </w:del>
+          </w:p>
+        </w:tc>
+      </w:tr>
+      <w:tr>
+        <w:trPr>
+          <w:jc w:val="center"/>
+          <w:del w:id="1231" w:author="Xavier Hoenner" w:date="2014-05-01T10:53:00Z"/>
+        </w:trPr>
+        <w:tc>
+          <w:tcPr>
+            <w:tcW w:w="5000" w:type="pct"/>
+            <w:gridSpan w:val="8"/>
+            <w:shd w:val="clear" w:color="auto" w:fill="BFBFBF" w:themeFill="background1" w:themeFillShade="BF"/>
             <w:vAlign w:val="center"/>
           </w:tcPr>
           <w:p>
@@ -34015,76 +34087,38 @@
               <w:keepLines/>
               <w:spacing w:line="360" w:lineRule="auto"/>
               <w:ind w:left="720"/>
-              <w:jc w:val="center"/>
               <w:outlineLvl w:val="1"/>
               <w:rPr>
-                <w:del w:id="1230" w:author="Xavier Hoenner" w:date="2014-05-01T10:53:00Z"/>
-                <w:sz w:val="24"/>
-              </w:rPr>
-              <w:pPrChange w:id="1231" w:author="Xavier Hoenner" w:date="2014-05-01T10:53:00Z">
-                <w:pPr>
-                  <w:spacing w:after="200" w:line="276" w:lineRule="auto"/>
-                  <w:jc w:val="center"/>
-                </w:pPr>
-              </w:pPrChange>
-            </w:pPr>
-          </w:p>
-        </w:tc>
-        <w:tc>
-          <w:tcPr>
-            <w:tcW w:w="764" w:type="pct"/>
-            <w:vAlign w:val="center"/>
-          </w:tcPr>
-          <w:p>
-            <w:pPr>
-              <w:keepNext/>
-              <w:keepLines/>
-              <w:spacing w:line="360" w:lineRule="auto"/>
-              <w:ind w:left="720"/>
-              <w:jc w:val="center"/>
-              <w:outlineLvl w:val="1"/>
-              <w:rPr>
                 <w:del w:id="1232" w:author="Xavier Hoenner" w:date="2014-05-01T10:53:00Z"/>
-                <w:sz w:val="24"/>
               </w:rPr>
               <w:pPrChange w:id="1233" w:author="Xavier Hoenner" w:date="2014-05-01T10:53:00Z">
                 <w:pPr>
                   <w:spacing w:after="200" w:line="276" w:lineRule="auto"/>
-                  <w:jc w:val="center"/>
                 </w:pPr>
               </w:pPrChange>
             </w:pPr>
-          </w:p>
-        </w:tc>
-        <w:tc>
-          <w:tcPr>
-            <w:tcW w:w="405" w:type="pct"/>
-            <w:vAlign w:val="center"/>
-          </w:tcPr>
-          <w:p>
-            <w:pPr>
-              <w:keepNext/>
-              <w:keepLines/>
-              <w:spacing w:line="360" w:lineRule="auto"/>
-              <w:ind w:left="720"/>
-              <w:jc w:val="center"/>
-              <w:outlineLvl w:val="1"/>
-              <w:rPr>
-                <w:del w:id="1234" w:author="Xavier Hoenner" w:date="2014-05-01T10:53:00Z"/>
-                <w:sz w:val="24"/>
-              </w:rPr>
-              <w:pPrChange w:id="1235" w:author="Xavier Hoenner" w:date="2014-05-01T10:53:00Z">
-                <w:pPr>
-                  <w:spacing w:after="200" w:line="276" w:lineRule="auto"/>
-                  <w:jc w:val="center"/>
-                </w:pPr>
-              </w:pPrChange>
-            </w:pPr>
-          </w:p>
-        </w:tc>
-        <w:tc>
-          <w:tcPr>
-            <w:tcW w:w="477" w:type="pct"/>
+            <w:del w:id="1234" w:author="Xavier Hoenner" w:date="2014-05-01T10:53:00Z">
+              <w:r>
+                <w:delText>Sub-headers = ‘</w:delText>
+              </w:r>
+              <w:r>
+                <w:delText>parameter</w:delText>
+              </w:r>
+              <w:r>
+                <w:delText>’</w:delText>
+              </w:r>
+            </w:del>
+          </w:p>
+        </w:tc>
+      </w:tr>
+      <w:tr>
+        <w:trPr>
+          <w:jc w:val="center"/>
+          <w:del w:id="1235" w:author="Xavier Hoenner" w:date="2014-05-01T10:53:00Z"/>
+        </w:trPr>
+        <w:tc>
+          <w:tcPr>
+            <w:tcW w:w="475" w:type="pct"/>
             <w:vAlign w:val="center"/>
           </w:tcPr>
           <w:p>
@@ -34110,7 +34144,7 @@
         </w:tc>
         <w:tc>
           <w:tcPr>
-            <w:tcW w:w="769" w:type="pct"/>
+            <w:tcW w:w="572" w:type="pct"/>
             <w:vAlign w:val="center"/>
           </w:tcPr>
           <w:p>
@@ -34136,7 +34170,7 @@
         </w:tc>
         <w:tc>
           <w:tcPr>
-            <w:tcW w:w="769" w:type="pct"/>
+            <w:tcW w:w="764" w:type="pct"/>
             <w:vAlign w:val="center"/>
           </w:tcPr>
           <w:p>
@@ -34162,7 +34196,7 @@
         </w:tc>
         <w:tc>
           <w:tcPr>
-            <w:tcW w:w="769" w:type="pct"/>
+            <w:tcW w:w="405" w:type="pct"/>
             <w:vAlign w:val="center"/>
           </w:tcPr>
           <w:p>
@@ -34178,6 +34212,110 @@
                 <w:sz w:val="24"/>
               </w:rPr>
               <w:pPrChange w:id="1243" w:author="Xavier Hoenner" w:date="2014-05-01T10:53:00Z">
+                <w:pPr>
+                  <w:spacing w:after="200" w:line="276" w:lineRule="auto"/>
+                  <w:jc w:val="center"/>
+                </w:pPr>
+              </w:pPrChange>
+            </w:pPr>
+          </w:p>
+        </w:tc>
+        <w:tc>
+          <w:tcPr>
+            <w:tcW w:w="477" w:type="pct"/>
+            <w:vAlign w:val="center"/>
+          </w:tcPr>
+          <w:p>
+            <w:pPr>
+              <w:keepNext/>
+              <w:keepLines/>
+              <w:spacing w:line="360" w:lineRule="auto"/>
+              <w:ind w:left="720"/>
+              <w:jc w:val="center"/>
+              <w:outlineLvl w:val="1"/>
+              <w:rPr>
+                <w:del w:id="1244" w:author="Xavier Hoenner" w:date="2014-05-01T10:53:00Z"/>
+                <w:sz w:val="24"/>
+              </w:rPr>
+              <w:pPrChange w:id="1245" w:author="Xavier Hoenner" w:date="2014-05-01T10:53:00Z">
+                <w:pPr>
+                  <w:spacing w:after="200" w:line="276" w:lineRule="auto"/>
+                  <w:jc w:val="center"/>
+                </w:pPr>
+              </w:pPrChange>
+            </w:pPr>
+          </w:p>
+        </w:tc>
+        <w:tc>
+          <w:tcPr>
+            <w:tcW w:w="769" w:type="pct"/>
+            <w:vAlign w:val="center"/>
+          </w:tcPr>
+          <w:p>
+            <w:pPr>
+              <w:keepNext/>
+              <w:keepLines/>
+              <w:spacing w:line="360" w:lineRule="auto"/>
+              <w:ind w:left="720"/>
+              <w:jc w:val="center"/>
+              <w:outlineLvl w:val="1"/>
+              <w:rPr>
+                <w:del w:id="1246" w:author="Xavier Hoenner" w:date="2014-05-01T10:53:00Z"/>
+                <w:sz w:val="24"/>
+              </w:rPr>
+              <w:pPrChange w:id="1247" w:author="Xavier Hoenner" w:date="2014-05-01T10:53:00Z">
+                <w:pPr>
+                  <w:spacing w:after="200" w:line="276" w:lineRule="auto"/>
+                  <w:jc w:val="center"/>
+                </w:pPr>
+              </w:pPrChange>
+            </w:pPr>
+          </w:p>
+        </w:tc>
+        <w:tc>
+          <w:tcPr>
+            <w:tcW w:w="769" w:type="pct"/>
+            <w:vAlign w:val="center"/>
+          </w:tcPr>
+          <w:p>
+            <w:pPr>
+              <w:keepNext/>
+              <w:keepLines/>
+              <w:spacing w:line="360" w:lineRule="auto"/>
+              <w:ind w:left="720"/>
+              <w:jc w:val="center"/>
+              <w:outlineLvl w:val="1"/>
+              <w:rPr>
+                <w:del w:id="1248" w:author="Xavier Hoenner" w:date="2014-05-01T10:53:00Z"/>
+                <w:sz w:val="24"/>
+              </w:rPr>
+              <w:pPrChange w:id="1249" w:author="Xavier Hoenner" w:date="2014-05-01T10:53:00Z">
+                <w:pPr>
+                  <w:spacing w:after="200" w:line="276" w:lineRule="auto"/>
+                  <w:jc w:val="center"/>
+                </w:pPr>
+              </w:pPrChange>
+            </w:pPr>
+          </w:p>
+        </w:tc>
+        <w:tc>
+          <w:tcPr>
+            <w:tcW w:w="769" w:type="pct"/>
+            <w:vAlign w:val="center"/>
+          </w:tcPr>
+          <w:p>
+            <w:pPr>
+              <w:keepNext/>
+              <w:keepLines/>
+              <w:spacing w:line="360" w:lineRule="auto"/>
+              <w:ind w:left="720"/>
+              <w:jc w:val="center"/>
+              <w:outlineLvl w:val="1"/>
+              <w:rPr>
+                <w:del w:id="1250" w:author="Xavier Hoenner" w:date="2014-05-01T10:53:00Z"/>
+                <w:sz w:val="24"/>
+              </w:rPr>
+              <w:pPrChange w:id="1251" w:author="Xavier Hoenner" w:date="2014-05-01T10:53:00Z">
                 <w:pPr>
                   <w:spacing w:after="200" w:line="276" w:lineRule="auto"/>
                   <w:jc w:val="center"/>
@@ -34197,18 +34335,13 @@
         <w:rPr>
           <w:szCs w:val="24"/>
         </w:rPr>
-        <w:pPrChange w:id="1244" w:author="Xavier Hoenner" w:date="2014-05-01T10:53:00Z">
+        <w:pPrChange w:id="1252" w:author="Xavier Hoenner" w:date="2014-05-01T10:53:00Z">
           <w:pPr/>
         </w:pPrChange>
       </w:pPr>
     </w:p>
     <w:sectPr>
-      <w:headerReference w:type="even" r:id="rId42"/>
-      <w:headerReference w:type="default" r:id="rId43"/>
-      <w:footerReference w:type="even" r:id="rId44"/>
-      <w:footerReference w:type="default" r:id="rId45"/>
-      <w:headerReference w:type="first" r:id="rId46"/>
-      <w:footerReference w:type="first" r:id="rId47"/>
+      <w:headerReference w:type="default" r:id="rId42"/>
       <w:pgSz w:w="11906" w:h="16838"/>
       <w:pgMar w:top="1440" w:right="1440" w:bottom="1440" w:left="1440" w:header="708" w:footer="708" w:gutter="0"/>
       <w:cols w:space="708"/>
@@ -34299,36 +34432,6 @@
 </w:endnotes>
 </file>
 
-<file path=word/footer1.xml><?xml version="1.0" encoding="utf-8"?>
-<w:ftr xmlns:wpc="http://schemas.microsoft.com/office/word/2010/wordprocessingCanvas" xmlns:mo="http://schemas.microsoft.com/office/mac/office/2008/main" xmlns:mc="http://schemas.openxmlformats.org/markup-compatibility/2006" xmlns:mv="urn:schemas-microsoft-com:mac:vml" xmlns:o="urn:schemas-microsoft-com:office:office" xmlns:r="http://schemas.openxmlformats.org/officeDocument/2006/relationships" xmlns:m="http://schemas.openxmlformats.org/officeDocument/2006/math" xmlns:v="urn:schemas-microsoft-com:vml" xmlns:wp14="http://schemas.microsoft.com/office/word/2010/wordprocessingDrawing" xmlns:wp="http://schemas.openxmlformats.org/drawingml/2006/wordprocessingDrawing" xmlns:w10="urn:schemas-microsoft-com:office:word" xmlns:w="http://schemas.openxmlformats.org/wordprocessingml/2006/main" xmlns:w14="http://schemas.microsoft.com/office/word/2010/wordml" xmlns:wpg="http://schemas.microsoft.com/office/word/2010/wordprocessingGroup" xmlns:wpi="http://schemas.microsoft.com/office/word/2010/wordprocessingInk" xmlns:wne="http://schemas.microsoft.com/office/word/2006/wordml" xmlns:wps="http://schemas.microsoft.com/office/word/2010/wordprocessingShape" mc:Ignorable="w14 wp14">
-  <w:p>
-    <w:pPr>
-      <w:pStyle w:val="Footer"/>
-    </w:pPr>
-  </w:p>
-</w:ftr>
-</file>
-
-<file path=word/footer2.xml><?xml version="1.0" encoding="utf-8"?>
-<w:ftr xmlns:wpc="http://schemas.microsoft.com/office/word/2010/wordprocessingCanvas" xmlns:mo="http://schemas.microsoft.com/office/mac/office/2008/main" xmlns:mc="http://schemas.openxmlformats.org/markup-compatibility/2006" xmlns:mv="urn:schemas-microsoft-com:mac:vml" xmlns:o="urn:schemas-microsoft-com:office:office" xmlns:r="http://schemas.openxmlformats.org/officeDocument/2006/relationships" xmlns:m="http://schemas.openxmlformats.org/officeDocument/2006/math" xmlns:v="urn:schemas-microsoft-com:vml" xmlns:wp14="http://schemas.microsoft.com/office/word/2010/wordprocessingDrawing" xmlns:wp="http://schemas.openxmlformats.org/drawingml/2006/wordprocessingDrawing" xmlns:w10="urn:schemas-microsoft-com:office:word" xmlns:w="http://schemas.openxmlformats.org/wordprocessingml/2006/main" xmlns:w14="http://schemas.microsoft.com/office/word/2010/wordml" xmlns:wpg="http://schemas.microsoft.com/office/word/2010/wordprocessingGroup" xmlns:wpi="http://schemas.microsoft.com/office/word/2010/wordprocessingInk" xmlns:wne="http://schemas.microsoft.com/office/word/2006/wordml" xmlns:wps="http://schemas.microsoft.com/office/word/2010/wordprocessingShape" mc:Ignorable="w14 wp14">
-  <w:p>
-    <w:pPr>
-      <w:pStyle w:val="Footer"/>
-    </w:pPr>
-  </w:p>
-</w:ftr>
-</file>
-
-<file path=word/footer3.xml><?xml version="1.0" encoding="utf-8"?>
-<w:ftr xmlns:wpc="http://schemas.microsoft.com/office/word/2010/wordprocessingCanvas" xmlns:mo="http://schemas.microsoft.com/office/mac/office/2008/main" xmlns:mc="http://schemas.openxmlformats.org/markup-compatibility/2006" xmlns:mv="urn:schemas-microsoft-com:mac:vml" xmlns:o="urn:schemas-microsoft-com:office:office" xmlns:r="http://schemas.openxmlformats.org/officeDocument/2006/relationships" xmlns:m="http://schemas.openxmlformats.org/officeDocument/2006/math" xmlns:v="urn:schemas-microsoft-com:vml" xmlns:wp14="http://schemas.microsoft.com/office/word/2010/wordprocessingDrawing" xmlns:wp="http://schemas.openxmlformats.org/drawingml/2006/wordprocessingDrawing" xmlns:w10="urn:schemas-microsoft-com:office:word" xmlns:w="http://schemas.openxmlformats.org/wordprocessingml/2006/main" xmlns:w14="http://schemas.microsoft.com/office/word/2010/wordml" xmlns:wpg="http://schemas.microsoft.com/office/word/2010/wordprocessingGroup" xmlns:wpi="http://schemas.microsoft.com/office/word/2010/wordprocessingInk" xmlns:wne="http://schemas.microsoft.com/office/word/2006/wordml" xmlns:wps="http://schemas.microsoft.com/office/word/2010/wordprocessingShape" mc:Ignorable="w14 wp14">
-  <w:p>
-    <w:pPr>
-      <w:pStyle w:val="Footer"/>
-    </w:pPr>
-  </w:p>
-</w:ftr>
-</file>
-
 <file path=word/footnotes.xml><?xml version="1.0" encoding="utf-8"?>
 <w:footnotes xmlns:wpc="http://schemas.microsoft.com/office/word/2010/wordprocessingCanvas" xmlns:mo="http://schemas.microsoft.com/office/mac/office/2008/main" xmlns:mc="http://schemas.openxmlformats.org/markup-compatibility/2006" xmlns:mv="urn:schemas-microsoft-com:mac:vml" xmlns:o="urn:schemas-microsoft-com:office:office" xmlns:r="http://schemas.openxmlformats.org/officeDocument/2006/relationships" xmlns:m="http://schemas.openxmlformats.org/officeDocument/2006/math" xmlns:v="urn:schemas-microsoft-com:vml" xmlns:wp14="http://schemas.microsoft.com/office/word/2010/wordprocessingDrawing" xmlns:wp="http://schemas.openxmlformats.org/drawingml/2006/wordprocessingDrawing" xmlns:w10="urn:schemas-microsoft-com:office:word" xmlns:w="http://schemas.openxmlformats.org/wordprocessingml/2006/main" xmlns:w14="http://schemas.microsoft.com/office/word/2010/wordml" xmlns:wpg="http://schemas.microsoft.com/office/word/2010/wordprocessingGroup" xmlns:wpi="http://schemas.microsoft.com/office/word/2010/wordprocessingInk" xmlns:wne="http://schemas.microsoft.com/office/word/2006/wordml" xmlns:wps="http://schemas.microsoft.com/office/word/2010/wordprocessingShape" mc:Ignorable="w14 wp14">
   <w:footnote w:type="separator" w:id="-1">
@@ -34360,25 +34463,15 @@
     <w:pPr>
       <w:pStyle w:val="Header"/>
     </w:pPr>
-  </w:p>
-</w:hdr>
-</file>
-
-<file path=word/header2.xml><?xml version="1.0" encoding="utf-8"?>
-<w:hdr xmlns:wpc="http://schemas.microsoft.com/office/word/2010/wordprocessingCanvas" xmlns:mo="http://schemas.microsoft.com/office/mac/office/2008/main" xmlns:mc="http://schemas.openxmlformats.org/markup-compatibility/2006" xmlns:mv="urn:schemas-microsoft-com:mac:vml" xmlns:o="urn:schemas-microsoft-com:office:office" xmlns:r="http://schemas.openxmlformats.org/officeDocument/2006/relationships" xmlns:m="http://schemas.openxmlformats.org/officeDocument/2006/math" xmlns:v="urn:schemas-microsoft-com:vml" xmlns:wp14="http://schemas.microsoft.com/office/word/2010/wordprocessingDrawing" xmlns:wp="http://schemas.openxmlformats.org/drawingml/2006/wordprocessingDrawing" xmlns:w10="urn:schemas-microsoft-com:office:word" xmlns:w="http://schemas.openxmlformats.org/wordprocessingml/2006/main" xmlns:w14="http://schemas.microsoft.com/office/word/2010/wordml" xmlns:wpg="http://schemas.microsoft.com/office/word/2010/wordprocessingGroup" xmlns:wpi="http://schemas.microsoft.com/office/word/2010/wordprocessingInk" xmlns:wne="http://schemas.microsoft.com/office/word/2006/wordml" xmlns:wps="http://schemas.microsoft.com/office/word/2010/wordprocessingShape" mc:Ignorable="w14 wp14">
-  <w:p>
-    <w:pPr>
-      <w:pStyle w:val="Header"/>
-    </w:pPr>
     <w:r>
       <w:t xml:space="preserve">ANMN – Report templates – </w:t>
     </w:r>
-    <w:del w:id="1245" w:author="Xavier Hoenner" w:date="2013-07-05T15:10:00Z">
+    <w:del w:id="1253" w:author="Xavier Hoenner" w:date="2013-07-05T15:10:00Z">
       <w:r>
         <w:delText>27/06</w:delText>
       </w:r>
     </w:del>
-    <w:ins w:id="1246" w:author="Xavier Hoenner" w:date="2014-07-02T15:08:00Z">
+    <w:ins w:id="1254" w:author="Xavier Hoenner" w:date="2014-07-02T15:08:00Z">
       <w:r>
         <w:fldChar w:fldCharType="begin"/>
       </w:r>
@@ -34389,34 +34482,24 @@
     <w:r>
       <w:fldChar w:fldCharType="separate"/>
     </w:r>
-    <w:ins w:id="1247" w:author="Xavier Hoenner" w:date="2014-07-02T15:08:00Z">
+    <w:ins w:id="1255" w:author="Xavier Hoenner" w:date="2014-07-10T14:42:00Z">
       <w:r>
         <w:rPr>
           <w:noProof/>
         </w:rPr>
-        <w:t>2/07/2014</w:t>
-      </w:r>
+        <w:t>10/07/2014</w:t>
+      </w:r>
+    </w:ins>
+    <w:ins w:id="1256" w:author="Xavier Hoenner" w:date="2014-07-02T15:08:00Z">
       <w:r>
         <w:fldChar w:fldCharType="end"/>
       </w:r>
     </w:ins>
-    <w:bookmarkStart w:id="1248" w:name="_GoBack"/>
-    <w:bookmarkEnd w:id="1248"/>
-    <w:del w:id="1249" w:author="Xavier Hoenner" w:date="2014-04-30T16:47:00Z">
+    <w:del w:id="1257" w:author="Xavier Hoenner" w:date="2014-04-30T16:47:00Z">
       <w:r>
         <w:delText>/2013</w:delText>
       </w:r>
     </w:del>
-  </w:p>
-</w:hdr>
-</file>
-
-<file path=word/header3.xml><?xml version="1.0" encoding="utf-8"?>
-<w:hdr xmlns:wpc="http://schemas.microsoft.com/office/word/2010/wordprocessingCanvas" xmlns:mo="http://schemas.microsoft.com/office/mac/office/2008/main" xmlns:mc="http://schemas.openxmlformats.org/markup-compatibility/2006" xmlns:mv="urn:schemas-microsoft-com:mac:vml" xmlns:o="urn:schemas-microsoft-com:office:office" xmlns:r="http://schemas.openxmlformats.org/officeDocument/2006/relationships" xmlns:m="http://schemas.openxmlformats.org/officeDocument/2006/math" xmlns:v="urn:schemas-microsoft-com:vml" xmlns:wp14="http://schemas.microsoft.com/office/word/2010/wordprocessingDrawing" xmlns:wp="http://schemas.openxmlformats.org/drawingml/2006/wordprocessingDrawing" xmlns:w10="urn:schemas-microsoft-com:office:word" xmlns:w="http://schemas.openxmlformats.org/wordprocessingml/2006/main" xmlns:w14="http://schemas.microsoft.com/office/word/2010/wordml" xmlns:wpg="http://schemas.microsoft.com/office/word/2010/wordprocessingGroup" xmlns:wpi="http://schemas.microsoft.com/office/word/2010/wordprocessingInk" xmlns:wne="http://schemas.microsoft.com/office/word/2006/wordml" xmlns:wps="http://schemas.microsoft.com/office/word/2010/wordprocessingShape" mc:Ignorable="w14 wp14">
-  <w:p>
-    <w:pPr>
-      <w:pStyle w:val="Header"/>
-    </w:pPr>
   </w:p>
 </w:hdr>
 </file>
@@ -35821,7 +35904,7 @@
 </file>
 
 <file path=customXml/itemProps1.xml><?xml version="1.0" encoding="utf-8"?>
-<ds:datastoreItem xmlns:ds="http://schemas.openxmlformats.org/officeDocument/2006/customXml" ds:itemID="{AD710F8A-298C-774A-B19E-1329F82D581C}">
+<ds:datastoreItem xmlns:ds="http://schemas.openxmlformats.org/officeDocument/2006/customXml" ds:itemID="{F7B92915-04CC-BA44-8CA9-3282AB3F39D4}">
   <ds:schemaRefs>
     <ds:schemaRef ds:uri="http://schemas.openxmlformats.org/officeDocument/2006/bibliography"/>
   </ds:schemaRefs>

</xml_diff>